<commit_message>
updated the pageobject model
</commit_message>
<xml_diff>
--- a/Selenium.docx
+++ b/Selenium.docx
@@ -1375,8 +1375,3150 @@
           <w:sz w:val="24"/>
           <w:szCs w:val="24"/>
         </w:rPr>
-        <w:t>$x("//input[@name='btnI']/preceding-sibling::input")</w:t>
-      </w:r>
+        <w:t>$</w:t>
+      </w:r>
+      <w:proofErr w:type="gramStart"/>
+      <w:r>
+        <w:rPr>
+          <w:sz w:val="24"/>
+          <w:szCs w:val="24"/>
+        </w:rPr>
+        <w:t>x(</w:t>
+      </w:r>
+      <w:proofErr w:type="gramEnd"/>
+      <w:r>
+        <w:rPr>
+          <w:sz w:val="24"/>
+          <w:szCs w:val="24"/>
+        </w:rPr>
+        <w:t>"//input[@name='btnI']/preceding-sibling::input")</w:t>
+      </w:r>
+    </w:p>
+    <w:p>
+      <w:pPr>
+        <w:rPr>
+          <w:sz w:val="24"/>
+          <w:szCs w:val="24"/>
+        </w:rPr>
+      </w:pPr>
+    </w:p>
+    <w:p>
+      <w:pPr>
+        <w:rPr>
+          <w:b/>
+          <w:sz w:val="24"/>
+          <w:szCs w:val="24"/>
+          <w:u w:val="single"/>
+        </w:rPr>
+      </w:pPr>
+      <w:r>
+        <w:rPr>
+          <w:b/>
+          <w:sz w:val="24"/>
+          <w:szCs w:val="24"/>
+          <w:u w:val="single"/>
+        </w:rPr>
+        <w:t xml:space="preserve">How the Base class would look like </w:t>
+      </w:r>
+      <w:r>
+        <w:rPr>
+          <w:b/>
+          <w:sz w:val="24"/>
+          <w:szCs w:val="24"/>
+          <w:u w:val="single"/>
+        </w:rPr>
+        <w:tab/>
+      </w:r>
+    </w:p>
+    <w:p>
+      <w:pPr>
+        <w:rPr>
+          <w:b/>
+          <w:sz w:val="24"/>
+          <w:szCs w:val="24"/>
+          <w:u w:val="single"/>
+        </w:rPr>
+      </w:pPr>
+    </w:p>
+    <w:p>
+      <w:pPr>
+        <w:rPr>
+          <w:sz w:val="24"/>
+          <w:szCs w:val="24"/>
+        </w:rPr>
+      </w:pPr>
+      <w:proofErr w:type="spellStart"/>
+      <w:proofErr w:type="gramStart"/>
+      <w:r>
+        <w:rPr>
+          <w:sz w:val="24"/>
+          <w:szCs w:val="24"/>
+        </w:rPr>
+        <w:t>mport</w:t>
+      </w:r>
+      <w:proofErr w:type="spellEnd"/>
+      <w:proofErr w:type="gramEnd"/>
+      <w:r>
+        <w:rPr>
+          <w:sz w:val="24"/>
+          <w:szCs w:val="24"/>
+        </w:rPr>
+        <w:t xml:space="preserve"> </w:t>
+      </w:r>
+      <w:proofErr w:type="spellStart"/>
+      <w:r>
+        <w:rPr>
+          <w:sz w:val="24"/>
+          <w:szCs w:val="24"/>
+        </w:rPr>
+        <w:t>org.openqa.selenium.WebDriver</w:t>
+      </w:r>
+      <w:proofErr w:type="spellEnd"/>
+      <w:r>
+        <w:rPr>
+          <w:sz w:val="24"/>
+          <w:szCs w:val="24"/>
+        </w:rPr>
+        <w:t>;</w:t>
+      </w:r>
+    </w:p>
+    <w:p>
+      <w:pPr>
+        <w:rPr>
+          <w:sz w:val="24"/>
+          <w:szCs w:val="24"/>
+        </w:rPr>
+      </w:pPr>
+      <w:proofErr w:type="gramStart"/>
+      <w:r>
+        <w:rPr>
+          <w:sz w:val="24"/>
+          <w:szCs w:val="24"/>
+        </w:rPr>
+        <w:t>import</w:t>
+      </w:r>
+      <w:proofErr w:type="gramEnd"/>
+      <w:r>
+        <w:rPr>
+          <w:sz w:val="24"/>
+          <w:szCs w:val="24"/>
+        </w:rPr>
+        <w:t xml:space="preserve"> </w:t>
+      </w:r>
+      <w:proofErr w:type="spellStart"/>
+      <w:r>
+        <w:rPr>
+          <w:sz w:val="24"/>
+          <w:szCs w:val="24"/>
+        </w:rPr>
+        <w:t>org.openqa.selenium.chrome.ChromeDriver</w:t>
+      </w:r>
+      <w:proofErr w:type="spellEnd"/>
+      <w:r>
+        <w:rPr>
+          <w:sz w:val="24"/>
+          <w:szCs w:val="24"/>
+        </w:rPr>
+        <w:t>;</w:t>
+      </w:r>
+    </w:p>
+    <w:p>
+      <w:pPr>
+        <w:rPr>
+          <w:sz w:val="24"/>
+          <w:szCs w:val="24"/>
+        </w:rPr>
+      </w:pPr>
+      <w:proofErr w:type="gramStart"/>
+      <w:r>
+        <w:rPr>
+          <w:sz w:val="24"/>
+          <w:szCs w:val="24"/>
+        </w:rPr>
+        <w:t>import</w:t>
+      </w:r>
+      <w:proofErr w:type="gramEnd"/>
+      <w:r>
+        <w:rPr>
+          <w:sz w:val="24"/>
+          <w:szCs w:val="24"/>
+        </w:rPr>
+        <w:t xml:space="preserve"> </w:t>
+      </w:r>
+      <w:proofErr w:type="spellStart"/>
+      <w:r>
+        <w:rPr>
+          <w:sz w:val="24"/>
+          <w:szCs w:val="24"/>
+        </w:rPr>
+        <w:t>org.openqa.selenium.firefox.FirefoxDriver</w:t>
+      </w:r>
+      <w:proofErr w:type="spellEnd"/>
+      <w:r>
+        <w:rPr>
+          <w:sz w:val="24"/>
+          <w:szCs w:val="24"/>
+        </w:rPr>
+        <w:t>;</w:t>
+      </w:r>
+    </w:p>
+    <w:p>
+      <w:pPr>
+        <w:rPr>
+          <w:sz w:val="24"/>
+          <w:szCs w:val="24"/>
+        </w:rPr>
+      </w:pPr>
+      <w:proofErr w:type="gramStart"/>
+      <w:r>
+        <w:rPr>
+          <w:sz w:val="24"/>
+          <w:szCs w:val="24"/>
+        </w:rPr>
+        <w:t>import</w:t>
+      </w:r>
+      <w:proofErr w:type="gramEnd"/>
+      <w:r>
+        <w:rPr>
+          <w:sz w:val="24"/>
+          <w:szCs w:val="24"/>
+        </w:rPr>
+        <w:t xml:space="preserve"> </w:t>
+      </w:r>
+      <w:proofErr w:type="spellStart"/>
+      <w:r>
+        <w:rPr>
+          <w:sz w:val="24"/>
+          <w:szCs w:val="24"/>
+        </w:rPr>
+        <w:t>org.testng.annotations.Optional</w:t>
+      </w:r>
+      <w:proofErr w:type="spellEnd"/>
+      <w:r>
+        <w:rPr>
+          <w:sz w:val="24"/>
+          <w:szCs w:val="24"/>
+        </w:rPr>
+        <w:t>;</w:t>
+      </w:r>
+    </w:p>
+    <w:p>
+      <w:pPr>
+        <w:rPr>
+          <w:sz w:val="24"/>
+          <w:szCs w:val="24"/>
+        </w:rPr>
+      </w:pPr>
+      <w:proofErr w:type="gramStart"/>
+      <w:r>
+        <w:rPr>
+          <w:sz w:val="24"/>
+          <w:szCs w:val="24"/>
+        </w:rPr>
+        <w:t>import</w:t>
+      </w:r>
+      <w:proofErr w:type="gramEnd"/>
+      <w:r>
+        <w:rPr>
+          <w:sz w:val="24"/>
+          <w:szCs w:val="24"/>
+        </w:rPr>
+        <w:t xml:space="preserve"> </w:t>
+      </w:r>
+      <w:proofErr w:type="spellStart"/>
+      <w:r>
+        <w:rPr>
+          <w:sz w:val="24"/>
+          <w:szCs w:val="24"/>
+        </w:rPr>
+        <w:t>org.testng.annotations.Parameters</w:t>
+      </w:r>
+      <w:proofErr w:type="spellEnd"/>
+      <w:r>
+        <w:rPr>
+          <w:sz w:val="24"/>
+          <w:szCs w:val="24"/>
+        </w:rPr>
+        <w:t>;</w:t>
+      </w:r>
+    </w:p>
+    <w:p>
+      <w:pPr>
+        <w:rPr>
+          <w:sz w:val="24"/>
+          <w:szCs w:val="24"/>
+        </w:rPr>
+      </w:pPr>
+      <w:proofErr w:type="gramStart"/>
+      <w:r>
+        <w:rPr>
+          <w:sz w:val="24"/>
+          <w:szCs w:val="24"/>
+        </w:rPr>
+        <w:lastRenderedPageBreak/>
+        <w:t>import</w:t>
+      </w:r>
+      <w:proofErr w:type="gramEnd"/>
+      <w:r>
+        <w:rPr>
+          <w:sz w:val="24"/>
+          <w:szCs w:val="24"/>
+        </w:rPr>
+        <w:t xml:space="preserve"> </w:t>
+      </w:r>
+      <w:proofErr w:type="spellStart"/>
+      <w:r>
+        <w:rPr>
+          <w:sz w:val="24"/>
+          <w:szCs w:val="24"/>
+        </w:rPr>
+        <w:t>org.testng.annotations.Test</w:t>
+      </w:r>
+      <w:proofErr w:type="spellEnd"/>
+      <w:r>
+        <w:rPr>
+          <w:sz w:val="24"/>
+          <w:szCs w:val="24"/>
+        </w:rPr>
+        <w:t>;</w:t>
+      </w:r>
+    </w:p>
+    <w:p>
+      <w:pPr>
+        <w:rPr>
+          <w:sz w:val="24"/>
+          <w:szCs w:val="24"/>
+        </w:rPr>
+      </w:pPr>
+      <w:proofErr w:type="gramStart"/>
+      <w:r>
+        <w:rPr>
+          <w:sz w:val="24"/>
+          <w:szCs w:val="24"/>
+        </w:rPr>
+        <w:t>import</w:t>
+      </w:r>
+      <w:proofErr w:type="gramEnd"/>
+      <w:r>
+        <w:rPr>
+          <w:sz w:val="24"/>
+          <w:szCs w:val="24"/>
+        </w:rPr>
+        <w:t xml:space="preserve"> </w:t>
+      </w:r>
+      <w:proofErr w:type="spellStart"/>
+      <w:r>
+        <w:rPr>
+          <w:sz w:val="24"/>
+          <w:szCs w:val="24"/>
+        </w:rPr>
+        <w:t>org.testng.annotations.BeforeMethod</w:t>
+      </w:r>
+      <w:proofErr w:type="spellEnd"/>
+      <w:r>
+        <w:rPr>
+          <w:sz w:val="24"/>
+          <w:szCs w:val="24"/>
+        </w:rPr>
+        <w:t>;</w:t>
+      </w:r>
+    </w:p>
+    <w:p>
+      <w:pPr>
+        <w:rPr>
+          <w:sz w:val="24"/>
+          <w:szCs w:val="24"/>
+        </w:rPr>
+      </w:pPr>
+      <w:proofErr w:type="gramStart"/>
+      <w:r>
+        <w:rPr>
+          <w:sz w:val="24"/>
+          <w:szCs w:val="24"/>
+        </w:rPr>
+        <w:t>import</w:t>
+      </w:r>
+      <w:proofErr w:type="gramEnd"/>
+      <w:r>
+        <w:rPr>
+          <w:sz w:val="24"/>
+          <w:szCs w:val="24"/>
+        </w:rPr>
+        <w:t xml:space="preserve"> </w:t>
+      </w:r>
+      <w:proofErr w:type="spellStart"/>
+      <w:r>
+        <w:rPr>
+          <w:sz w:val="24"/>
+          <w:szCs w:val="24"/>
+        </w:rPr>
+        <w:t>org.testng.annotations.AfterMethod</w:t>
+      </w:r>
+      <w:proofErr w:type="spellEnd"/>
+      <w:r>
+        <w:rPr>
+          <w:sz w:val="24"/>
+          <w:szCs w:val="24"/>
+        </w:rPr>
+        <w:t>;</w:t>
+      </w:r>
+    </w:p>
+    <w:p>
+      <w:pPr>
+        <w:rPr>
+          <w:sz w:val="24"/>
+          <w:szCs w:val="24"/>
+        </w:rPr>
+      </w:pPr>
+    </w:p>
+    <w:p>
+      <w:pPr>
+        <w:rPr>
+          <w:sz w:val="24"/>
+          <w:szCs w:val="24"/>
+        </w:rPr>
+      </w:pPr>
+      <w:proofErr w:type="gramStart"/>
+      <w:r>
+        <w:rPr>
+          <w:sz w:val="24"/>
+          <w:szCs w:val="24"/>
+        </w:rPr>
+        <w:t>public</w:t>
+      </w:r>
+      <w:proofErr w:type="gramEnd"/>
+      <w:r>
+        <w:rPr>
+          <w:sz w:val="24"/>
+          <w:szCs w:val="24"/>
+        </w:rPr>
+        <w:t xml:space="preserve"> class </w:t>
+      </w:r>
+      <w:proofErr w:type="spellStart"/>
+      <w:r>
+        <w:rPr>
+          <w:sz w:val="24"/>
+          <w:szCs w:val="24"/>
+        </w:rPr>
+        <w:t>Seletest</w:t>
+      </w:r>
+      <w:proofErr w:type="spellEnd"/>
+      <w:r>
+        <w:rPr>
+          <w:sz w:val="24"/>
+          <w:szCs w:val="24"/>
+        </w:rPr>
+        <w:t xml:space="preserve"> {</w:t>
+      </w:r>
+    </w:p>
+    <w:p>
+      <w:pPr>
+        <w:rPr>
+          <w:sz w:val="24"/>
+          <w:szCs w:val="24"/>
+        </w:rPr>
+      </w:pPr>
+      <w:r>
+        <w:rPr>
+          <w:sz w:val="24"/>
+          <w:szCs w:val="24"/>
+        </w:rPr>
+        <w:tab/>
+      </w:r>
+      <w:proofErr w:type="spellStart"/>
+      <w:r>
+        <w:rPr>
+          <w:sz w:val="24"/>
+          <w:szCs w:val="24"/>
+        </w:rPr>
+        <w:t>WebDriver</w:t>
+      </w:r>
+      <w:proofErr w:type="spellEnd"/>
+      <w:r>
+        <w:rPr>
+          <w:sz w:val="24"/>
+          <w:szCs w:val="24"/>
+        </w:rPr>
+        <w:t xml:space="preserve"> d;</w:t>
+      </w:r>
+    </w:p>
+    <w:p>
+      <w:pPr>
+        <w:rPr>
+          <w:sz w:val="24"/>
+          <w:szCs w:val="24"/>
+        </w:rPr>
+      </w:pPr>
+    </w:p>
+    <w:p>
+      <w:pPr>
+        <w:rPr>
+          <w:sz w:val="24"/>
+          <w:szCs w:val="24"/>
+        </w:rPr>
+      </w:pPr>
+      <w:r>
+        <w:rPr>
+          <w:sz w:val="24"/>
+          <w:szCs w:val="24"/>
+        </w:rPr>
+        <w:t xml:space="preserve">  </w:t>
+      </w:r>
+      <w:proofErr w:type="gramStart"/>
+      <w:r>
+        <w:rPr>
+          <w:sz w:val="24"/>
+          <w:szCs w:val="24"/>
+        </w:rPr>
+        <w:t>@Parameters(</w:t>
+      </w:r>
+      <w:proofErr w:type="gramEnd"/>
+      <w:r>
+        <w:rPr>
+          <w:sz w:val="24"/>
+          <w:szCs w:val="24"/>
+        </w:rPr>
+        <w:t>{"</w:t>
+      </w:r>
+      <w:proofErr w:type="spellStart"/>
+      <w:r>
+        <w:rPr>
+          <w:sz w:val="24"/>
+          <w:szCs w:val="24"/>
+        </w:rPr>
+        <w:t>Browser","URL</w:t>
+      </w:r>
+      <w:proofErr w:type="spellEnd"/>
+      <w:r>
+        <w:rPr>
+          <w:sz w:val="24"/>
+          <w:szCs w:val="24"/>
+        </w:rPr>
+        <w:t>"})</w:t>
+      </w:r>
+    </w:p>
+    <w:p>
+      <w:pPr>
+        <w:rPr>
+          <w:sz w:val="24"/>
+          <w:szCs w:val="24"/>
+        </w:rPr>
+      </w:pPr>
+      <w:r>
+        <w:rPr>
+          <w:sz w:val="24"/>
+          <w:szCs w:val="24"/>
+        </w:rPr>
+        <w:t xml:space="preserve">  @</w:t>
+      </w:r>
+      <w:proofErr w:type="spellStart"/>
+      <w:r>
+        <w:rPr>
+          <w:sz w:val="24"/>
+          <w:szCs w:val="24"/>
+        </w:rPr>
+        <w:t>BeforeMethod</w:t>
+      </w:r>
+      <w:proofErr w:type="spellEnd"/>
+    </w:p>
+    <w:p>
+      <w:pPr>
+        <w:rPr>
+          <w:sz w:val="24"/>
+          <w:szCs w:val="24"/>
+        </w:rPr>
+      </w:pPr>
+      <w:r>
+        <w:rPr>
+          <w:sz w:val="24"/>
+          <w:szCs w:val="24"/>
+        </w:rPr>
+        <w:t xml:space="preserve">  </w:t>
+      </w:r>
+      <w:proofErr w:type="gramStart"/>
+      <w:r>
+        <w:rPr>
+          <w:sz w:val="24"/>
+          <w:szCs w:val="24"/>
+        </w:rPr>
+        <w:t>public</w:t>
+      </w:r>
+      <w:proofErr w:type="gramEnd"/>
+      <w:r>
+        <w:rPr>
+          <w:sz w:val="24"/>
+          <w:szCs w:val="24"/>
+        </w:rPr>
+        <w:t xml:space="preserve"> void </w:t>
+      </w:r>
+      <w:proofErr w:type="spellStart"/>
+      <w:r>
+        <w:rPr>
+          <w:sz w:val="24"/>
+          <w:szCs w:val="24"/>
+        </w:rPr>
+        <w:t>LaunchBrowser</w:t>
+      </w:r>
+      <w:proofErr w:type="spellEnd"/>
+      <w:r>
+        <w:rPr>
+          <w:sz w:val="24"/>
+          <w:szCs w:val="24"/>
+        </w:rPr>
+        <w:t xml:space="preserve">(@Optional("Firefox")String </w:t>
+      </w:r>
+      <w:proofErr w:type="spellStart"/>
+      <w:r>
+        <w:rPr>
+          <w:sz w:val="24"/>
+          <w:szCs w:val="24"/>
+        </w:rPr>
+        <w:t>b,@Optional</w:t>
+      </w:r>
+      <w:proofErr w:type="spellEnd"/>
+      <w:r>
+        <w:rPr>
+          <w:sz w:val="24"/>
+          <w:szCs w:val="24"/>
+        </w:rPr>
+        <w:t xml:space="preserve">("https://www.facebook.com/")String </w:t>
+      </w:r>
+      <w:proofErr w:type="spellStart"/>
+      <w:r>
+        <w:rPr>
+          <w:sz w:val="24"/>
+          <w:szCs w:val="24"/>
+        </w:rPr>
+        <w:t>url</w:t>
+      </w:r>
+      <w:proofErr w:type="spellEnd"/>
+      <w:r>
+        <w:rPr>
+          <w:sz w:val="24"/>
+          <w:szCs w:val="24"/>
+        </w:rPr>
+        <w:t>) {</w:t>
+      </w:r>
+    </w:p>
+    <w:p>
+      <w:pPr>
+        <w:rPr>
+          <w:sz w:val="24"/>
+          <w:szCs w:val="24"/>
+        </w:rPr>
+      </w:pPr>
+      <w:r>
+        <w:rPr>
+          <w:sz w:val="24"/>
+          <w:szCs w:val="24"/>
+        </w:rPr>
+        <w:tab/>
+        <w:t xml:space="preserve">  </w:t>
+      </w:r>
+    </w:p>
+    <w:p>
+      <w:pPr>
+        <w:rPr>
+          <w:sz w:val="24"/>
+          <w:szCs w:val="24"/>
+        </w:rPr>
+      </w:pPr>
+      <w:r>
+        <w:rPr>
+          <w:sz w:val="24"/>
+          <w:szCs w:val="24"/>
+        </w:rPr>
+        <w:tab/>
+        <w:t xml:space="preserve">  </w:t>
+      </w:r>
+      <w:proofErr w:type="gramStart"/>
+      <w:r>
+        <w:rPr>
+          <w:sz w:val="24"/>
+          <w:szCs w:val="24"/>
+        </w:rPr>
+        <w:t>if(</w:t>
+      </w:r>
+      <w:proofErr w:type="spellStart"/>
+      <w:proofErr w:type="gramEnd"/>
+      <w:r>
+        <w:rPr>
+          <w:sz w:val="24"/>
+          <w:szCs w:val="24"/>
+        </w:rPr>
+        <w:t>b.equalsIgnoreCase</w:t>
+      </w:r>
+      <w:proofErr w:type="spellEnd"/>
+      <w:r>
+        <w:rPr>
+          <w:sz w:val="24"/>
+          <w:szCs w:val="24"/>
+        </w:rPr>
+        <w:t>("Firefox"))</w:t>
+      </w:r>
+    </w:p>
+    <w:p>
+      <w:pPr>
+        <w:rPr>
+          <w:sz w:val="24"/>
+          <w:szCs w:val="24"/>
+        </w:rPr>
+      </w:pPr>
+      <w:r>
+        <w:rPr>
+          <w:sz w:val="24"/>
+          <w:szCs w:val="24"/>
+        </w:rPr>
+        <w:tab/>
+        <w:t xml:space="preserve">  {</w:t>
+      </w:r>
+    </w:p>
+    <w:p>
+      <w:pPr>
+        <w:rPr>
+          <w:sz w:val="24"/>
+          <w:szCs w:val="24"/>
+        </w:rPr>
+      </w:pPr>
+      <w:r>
+        <w:rPr>
+          <w:sz w:val="24"/>
+          <w:szCs w:val="24"/>
+        </w:rPr>
+        <w:tab/>
+      </w:r>
+      <w:r>
+        <w:rPr>
+          <w:sz w:val="24"/>
+          <w:szCs w:val="24"/>
+        </w:rPr>
+        <w:tab/>
+        <w:t xml:space="preserve">  d=new </w:t>
+      </w:r>
+      <w:proofErr w:type="spellStart"/>
+      <w:proofErr w:type="gramStart"/>
+      <w:r>
+        <w:rPr>
+          <w:sz w:val="24"/>
+          <w:szCs w:val="24"/>
+        </w:rPr>
+        <w:t>FirefoxDriver</w:t>
+      </w:r>
+      <w:proofErr w:type="spellEnd"/>
+      <w:r>
+        <w:rPr>
+          <w:sz w:val="24"/>
+          <w:szCs w:val="24"/>
+        </w:rPr>
+        <w:t>(</w:t>
+      </w:r>
+      <w:proofErr w:type="gramEnd"/>
+      <w:r>
+        <w:rPr>
+          <w:sz w:val="24"/>
+          <w:szCs w:val="24"/>
+        </w:rPr>
+        <w:t>);</w:t>
+      </w:r>
+    </w:p>
+    <w:p>
+      <w:pPr>
+        <w:rPr>
+          <w:sz w:val="24"/>
+          <w:szCs w:val="24"/>
+        </w:rPr>
+      </w:pPr>
+      <w:r>
+        <w:rPr>
+          <w:sz w:val="24"/>
+          <w:szCs w:val="24"/>
+        </w:rPr>
+        <w:tab/>
+      </w:r>
+      <w:r>
+        <w:rPr>
+          <w:sz w:val="24"/>
+          <w:szCs w:val="24"/>
+        </w:rPr>
+        <w:tab/>
+        <w:t xml:space="preserve">  </w:t>
+      </w:r>
+      <w:proofErr w:type="spellStart"/>
+      <w:proofErr w:type="gramStart"/>
+      <w:r>
+        <w:rPr>
+          <w:sz w:val="24"/>
+          <w:szCs w:val="24"/>
+        </w:rPr>
+        <w:t>d.get</w:t>
+      </w:r>
+      <w:proofErr w:type="spellEnd"/>
+      <w:r>
+        <w:rPr>
+          <w:sz w:val="24"/>
+          <w:szCs w:val="24"/>
+        </w:rPr>
+        <w:t>(</w:t>
+      </w:r>
+      <w:proofErr w:type="spellStart"/>
+      <w:proofErr w:type="gramEnd"/>
+      <w:r>
+        <w:rPr>
+          <w:sz w:val="24"/>
+          <w:szCs w:val="24"/>
+        </w:rPr>
+        <w:t>url</w:t>
+      </w:r>
+      <w:proofErr w:type="spellEnd"/>
+      <w:r>
+        <w:rPr>
+          <w:sz w:val="24"/>
+          <w:szCs w:val="24"/>
+        </w:rPr>
+        <w:t>);</w:t>
+      </w:r>
+    </w:p>
+    <w:p>
+      <w:pPr>
+        <w:rPr>
+          <w:sz w:val="24"/>
+          <w:szCs w:val="24"/>
+        </w:rPr>
+      </w:pPr>
+      <w:r>
+        <w:rPr>
+          <w:sz w:val="24"/>
+          <w:szCs w:val="24"/>
+        </w:rPr>
+        <w:tab/>
+        <w:t xml:space="preserve">  }</w:t>
+      </w:r>
+    </w:p>
+    <w:p>
+      <w:pPr>
+        <w:rPr>
+          <w:sz w:val="24"/>
+          <w:szCs w:val="24"/>
+        </w:rPr>
+      </w:pPr>
+      <w:r>
+        <w:rPr>
+          <w:sz w:val="24"/>
+          <w:szCs w:val="24"/>
+        </w:rPr>
+        <w:tab/>
+        <w:t xml:space="preserve">  </w:t>
+      </w:r>
+      <w:proofErr w:type="gramStart"/>
+      <w:r>
+        <w:rPr>
+          <w:sz w:val="24"/>
+          <w:szCs w:val="24"/>
+        </w:rPr>
+        <w:t>else</w:t>
+      </w:r>
+      <w:proofErr w:type="gramEnd"/>
+    </w:p>
+    <w:p>
+      <w:pPr>
+        <w:rPr>
+          <w:sz w:val="24"/>
+          <w:szCs w:val="24"/>
+        </w:rPr>
+      </w:pPr>
+      <w:r>
+        <w:rPr>
+          <w:sz w:val="24"/>
+          <w:szCs w:val="24"/>
+        </w:rPr>
+        <w:tab/>
+        <w:t xml:space="preserve">  {</w:t>
+      </w:r>
+    </w:p>
+    <w:p>
+      <w:pPr>
+        <w:rPr>
+          <w:sz w:val="24"/>
+          <w:szCs w:val="24"/>
+        </w:rPr>
+      </w:pPr>
+      <w:r>
+        <w:rPr>
+          <w:sz w:val="24"/>
+          <w:szCs w:val="24"/>
+        </w:rPr>
+        <w:tab/>
+      </w:r>
+      <w:r>
+        <w:rPr>
+          <w:sz w:val="24"/>
+          <w:szCs w:val="24"/>
+        </w:rPr>
+        <w:tab/>
+        <w:t xml:space="preserve">  </w:t>
+      </w:r>
+      <w:proofErr w:type="spellStart"/>
+      <w:proofErr w:type="gramStart"/>
+      <w:r>
+        <w:rPr>
+          <w:sz w:val="24"/>
+          <w:szCs w:val="24"/>
+        </w:rPr>
+        <w:t>System.setProperty</w:t>
+      </w:r>
+      <w:proofErr w:type="spellEnd"/>
+      <w:r>
+        <w:rPr>
+          <w:sz w:val="24"/>
+          <w:szCs w:val="24"/>
+        </w:rPr>
+        <w:t>(</w:t>
+      </w:r>
+      <w:proofErr w:type="gramEnd"/>
+      <w:r>
+        <w:rPr>
+          <w:sz w:val="24"/>
+          <w:szCs w:val="24"/>
+        </w:rPr>
+        <w:t>"</w:t>
+      </w:r>
+      <w:proofErr w:type="spellStart"/>
+      <w:r>
+        <w:rPr>
+          <w:sz w:val="24"/>
+          <w:szCs w:val="24"/>
+        </w:rPr>
+        <w:t>webdriver.chrome.driver</w:t>
+      </w:r>
+      <w:proofErr w:type="spellEnd"/>
+      <w:r>
+        <w:rPr>
+          <w:sz w:val="24"/>
+          <w:szCs w:val="24"/>
+        </w:rPr>
+        <w:t>", "C:\\Work\\Selenium_Jars\\chromedriver_win32\\chromedriver.exe");</w:t>
+      </w:r>
+    </w:p>
+    <w:p>
+      <w:pPr>
+        <w:rPr>
+          <w:sz w:val="24"/>
+          <w:szCs w:val="24"/>
+        </w:rPr>
+      </w:pPr>
+      <w:r>
+        <w:rPr>
+          <w:sz w:val="24"/>
+          <w:szCs w:val="24"/>
+        </w:rPr>
+        <w:tab/>
+      </w:r>
+      <w:r>
+        <w:rPr>
+          <w:sz w:val="24"/>
+          <w:szCs w:val="24"/>
+        </w:rPr>
+        <w:tab/>
+        <w:t xml:space="preserve">  d=new </w:t>
+      </w:r>
+      <w:proofErr w:type="spellStart"/>
+      <w:proofErr w:type="gramStart"/>
+      <w:r>
+        <w:rPr>
+          <w:sz w:val="24"/>
+          <w:szCs w:val="24"/>
+        </w:rPr>
+        <w:t>ChromeDriver</w:t>
+      </w:r>
+      <w:proofErr w:type="spellEnd"/>
+      <w:r>
+        <w:rPr>
+          <w:sz w:val="24"/>
+          <w:szCs w:val="24"/>
+        </w:rPr>
+        <w:t>(</w:t>
+      </w:r>
+      <w:proofErr w:type="gramEnd"/>
+      <w:r>
+        <w:rPr>
+          <w:sz w:val="24"/>
+          <w:szCs w:val="24"/>
+        </w:rPr>
+        <w:t>);</w:t>
+      </w:r>
+    </w:p>
+    <w:p>
+      <w:pPr>
+        <w:rPr>
+          <w:sz w:val="24"/>
+          <w:szCs w:val="24"/>
+        </w:rPr>
+      </w:pPr>
+      <w:r>
+        <w:rPr>
+          <w:sz w:val="24"/>
+          <w:szCs w:val="24"/>
+        </w:rPr>
+        <w:tab/>
+      </w:r>
+      <w:r>
+        <w:rPr>
+          <w:sz w:val="24"/>
+          <w:szCs w:val="24"/>
+        </w:rPr>
+        <w:tab/>
+        <w:t xml:space="preserve">  </w:t>
+      </w:r>
+      <w:proofErr w:type="spellStart"/>
+      <w:proofErr w:type="gramStart"/>
+      <w:r>
+        <w:rPr>
+          <w:sz w:val="24"/>
+          <w:szCs w:val="24"/>
+        </w:rPr>
+        <w:t>d.get</w:t>
+      </w:r>
+      <w:proofErr w:type="spellEnd"/>
+      <w:r>
+        <w:rPr>
+          <w:sz w:val="24"/>
+          <w:szCs w:val="24"/>
+        </w:rPr>
+        <w:t>(</w:t>
+      </w:r>
+      <w:proofErr w:type="spellStart"/>
+      <w:proofErr w:type="gramEnd"/>
+      <w:r>
+        <w:rPr>
+          <w:sz w:val="24"/>
+          <w:szCs w:val="24"/>
+        </w:rPr>
+        <w:t>url</w:t>
+      </w:r>
+      <w:proofErr w:type="spellEnd"/>
+      <w:r>
+        <w:rPr>
+          <w:sz w:val="24"/>
+          <w:szCs w:val="24"/>
+        </w:rPr>
+        <w:t>);</w:t>
+      </w:r>
+    </w:p>
+    <w:p>
+      <w:pPr>
+        <w:rPr>
+          <w:sz w:val="24"/>
+          <w:szCs w:val="24"/>
+        </w:rPr>
+      </w:pPr>
+      <w:r>
+        <w:rPr>
+          <w:sz w:val="24"/>
+          <w:szCs w:val="24"/>
+        </w:rPr>
+        <w:tab/>
+        <w:t xml:space="preserve">  }</w:t>
+      </w:r>
+    </w:p>
+    <w:p>
+      <w:pPr>
+        <w:rPr>
+          <w:sz w:val="24"/>
+          <w:szCs w:val="24"/>
+        </w:rPr>
+      </w:pPr>
+      <w:r>
+        <w:rPr>
+          <w:sz w:val="24"/>
+          <w:szCs w:val="24"/>
+        </w:rPr>
+        <w:t xml:space="preserve">  }</w:t>
+      </w:r>
+    </w:p>
+    <w:p>
+      <w:pPr>
+        <w:rPr>
+          <w:sz w:val="24"/>
+          <w:szCs w:val="24"/>
+        </w:rPr>
+      </w:pPr>
+    </w:p>
+    <w:p>
+      <w:pPr>
+        <w:rPr>
+          <w:sz w:val="24"/>
+          <w:szCs w:val="24"/>
+        </w:rPr>
+      </w:pPr>
+      <w:r>
+        <w:rPr>
+          <w:sz w:val="24"/>
+          <w:szCs w:val="24"/>
+        </w:rPr>
+        <w:t xml:space="preserve">  @</w:t>
+      </w:r>
+      <w:proofErr w:type="spellStart"/>
+      <w:r>
+        <w:rPr>
+          <w:sz w:val="24"/>
+          <w:szCs w:val="24"/>
+        </w:rPr>
+        <w:t>AfterMethod</w:t>
+      </w:r>
+      <w:proofErr w:type="spellEnd"/>
+    </w:p>
+    <w:p>
+      <w:pPr>
+        <w:rPr>
+          <w:sz w:val="24"/>
+          <w:szCs w:val="24"/>
+        </w:rPr>
+      </w:pPr>
+      <w:r>
+        <w:rPr>
+          <w:sz w:val="24"/>
+          <w:szCs w:val="24"/>
+        </w:rPr>
+        <w:lastRenderedPageBreak/>
+        <w:t xml:space="preserve">  </w:t>
+      </w:r>
+      <w:proofErr w:type="gramStart"/>
+      <w:r>
+        <w:rPr>
+          <w:sz w:val="24"/>
+          <w:szCs w:val="24"/>
+        </w:rPr>
+        <w:t>public</w:t>
+      </w:r>
+      <w:proofErr w:type="gramEnd"/>
+      <w:r>
+        <w:rPr>
+          <w:sz w:val="24"/>
+          <w:szCs w:val="24"/>
+        </w:rPr>
+        <w:t xml:space="preserve"> void </w:t>
+      </w:r>
+      <w:proofErr w:type="spellStart"/>
+      <w:r>
+        <w:rPr>
+          <w:sz w:val="24"/>
+          <w:szCs w:val="24"/>
+        </w:rPr>
+        <w:t>closebrowser</w:t>
+      </w:r>
+      <w:proofErr w:type="spellEnd"/>
+      <w:r>
+        <w:rPr>
+          <w:sz w:val="24"/>
+          <w:szCs w:val="24"/>
+        </w:rPr>
+        <w:t>() {</w:t>
+      </w:r>
+    </w:p>
+    <w:p>
+      <w:pPr>
+        <w:rPr>
+          <w:sz w:val="24"/>
+          <w:szCs w:val="24"/>
+        </w:rPr>
+      </w:pPr>
+      <w:r>
+        <w:rPr>
+          <w:sz w:val="24"/>
+          <w:szCs w:val="24"/>
+        </w:rPr>
+        <w:tab/>
+        <w:t xml:space="preserve">  </w:t>
+      </w:r>
+      <w:proofErr w:type="spellStart"/>
+      <w:proofErr w:type="gramStart"/>
+      <w:r>
+        <w:rPr>
+          <w:sz w:val="24"/>
+          <w:szCs w:val="24"/>
+        </w:rPr>
+        <w:t>d.close</w:t>
+      </w:r>
+      <w:proofErr w:type="spellEnd"/>
+      <w:r>
+        <w:rPr>
+          <w:sz w:val="24"/>
+          <w:szCs w:val="24"/>
+        </w:rPr>
+        <w:t>(</w:t>
+      </w:r>
+      <w:proofErr w:type="gramEnd"/>
+      <w:r>
+        <w:rPr>
+          <w:sz w:val="24"/>
+          <w:szCs w:val="24"/>
+        </w:rPr>
+        <w:t>);</w:t>
+      </w:r>
+    </w:p>
+    <w:p>
+      <w:pPr>
+        <w:rPr>
+          <w:sz w:val="24"/>
+          <w:szCs w:val="24"/>
+        </w:rPr>
+      </w:pPr>
+      <w:r>
+        <w:rPr>
+          <w:sz w:val="24"/>
+          <w:szCs w:val="24"/>
+        </w:rPr>
+        <w:t xml:space="preserve">  }</w:t>
+      </w:r>
+    </w:p>
+    <w:p>
+      <w:pPr>
+        <w:rPr>
+          <w:sz w:val="24"/>
+          <w:szCs w:val="24"/>
+        </w:rPr>
+      </w:pPr>
+    </w:p>
+    <w:p>
+      <w:pPr>
+        <w:rPr>
+          <w:sz w:val="24"/>
+          <w:szCs w:val="24"/>
+        </w:rPr>
+      </w:pPr>
+      <w:r>
+        <w:rPr>
+          <w:sz w:val="24"/>
+          <w:szCs w:val="24"/>
+        </w:rPr>
+        <w:t>}</w:t>
+      </w:r>
+    </w:p>
+    <w:p>
+      <w:pPr>
+        <w:rPr>
+          <w:sz w:val="24"/>
+          <w:szCs w:val="24"/>
+        </w:rPr>
+      </w:pPr>
+      <w:proofErr w:type="spellStart"/>
+      <w:r>
+        <w:rPr>
+          <w:sz w:val="24"/>
+          <w:szCs w:val="24"/>
+        </w:rPr>
+        <w:t>TestNG</w:t>
+      </w:r>
+      <w:proofErr w:type="spellEnd"/>
+      <w:r>
+        <w:rPr>
+          <w:sz w:val="24"/>
+          <w:szCs w:val="24"/>
+        </w:rPr>
+        <w:t xml:space="preserve"> suite file </w:t>
+      </w:r>
+    </w:p>
+    <w:p>
+      <w:pPr>
+        <w:autoSpaceDE w:val="0"/>
+        <w:autoSpaceDN w:val="0"/>
+        <w:adjustRightInd w:val="0"/>
+        <w:spacing w:after="0" w:line="240" w:lineRule="auto"/>
+        <w:rPr>
+          <w:rFonts w:ascii="Consolas" w:hAnsi="Consolas" w:cs="Consolas"/>
+          <w:sz w:val="20"/>
+          <w:szCs w:val="20"/>
+        </w:rPr>
+      </w:pPr>
+      <w:proofErr w:type="gramStart"/>
+      <w:r>
+        <w:rPr>
+          <w:rFonts w:ascii="Consolas" w:hAnsi="Consolas" w:cs="Consolas"/>
+          <w:color w:val="008080"/>
+          <w:sz w:val="20"/>
+          <w:szCs w:val="20"/>
+        </w:rPr>
+        <w:t>&lt;?</w:t>
+      </w:r>
+      <w:r>
+        <w:rPr>
+          <w:rFonts w:ascii="Consolas" w:hAnsi="Consolas" w:cs="Consolas"/>
+          <w:color w:val="3F7F7F"/>
+          <w:sz w:val="20"/>
+          <w:szCs w:val="20"/>
+        </w:rPr>
+        <w:t>xml</w:t>
+      </w:r>
+      <w:proofErr w:type="gramEnd"/>
+      <w:r>
+        <w:rPr>
+          <w:rFonts w:ascii="Consolas" w:hAnsi="Consolas" w:cs="Consolas"/>
+          <w:sz w:val="20"/>
+          <w:szCs w:val="20"/>
+        </w:rPr>
+        <w:t xml:space="preserve"> </w:t>
+      </w:r>
+      <w:r>
+        <w:rPr>
+          <w:rFonts w:ascii="Consolas" w:hAnsi="Consolas" w:cs="Consolas"/>
+          <w:color w:val="7F007F"/>
+          <w:sz w:val="20"/>
+          <w:szCs w:val="20"/>
+        </w:rPr>
+        <w:t>version</w:t>
+      </w:r>
+      <w:r>
+        <w:rPr>
+          <w:rFonts w:ascii="Consolas" w:hAnsi="Consolas" w:cs="Consolas"/>
+          <w:color w:val="000000"/>
+          <w:sz w:val="20"/>
+          <w:szCs w:val="20"/>
+        </w:rPr>
+        <w:t>=</w:t>
+      </w:r>
+      <w:r>
+        <w:rPr>
+          <w:rFonts w:ascii="Consolas" w:hAnsi="Consolas" w:cs="Consolas"/>
+          <w:i/>
+          <w:iCs/>
+          <w:color w:val="2A00FF"/>
+          <w:sz w:val="20"/>
+          <w:szCs w:val="20"/>
+        </w:rPr>
+        <w:t>"1.0"</w:t>
+      </w:r>
+      <w:r>
+        <w:rPr>
+          <w:rFonts w:ascii="Consolas" w:hAnsi="Consolas" w:cs="Consolas"/>
+          <w:sz w:val="20"/>
+          <w:szCs w:val="20"/>
+        </w:rPr>
+        <w:t xml:space="preserve"> </w:t>
+      </w:r>
+      <w:r>
+        <w:rPr>
+          <w:rFonts w:ascii="Consolas" w:hAnsi="Consolas" w:cs="Consolas"/>
+          <w:color w:val="7F007F"/>
+          <w:sz w:val="20"/>
+          <w:szCs w:val="20"/>
+        </w:rPr>
+        <w:t>encoding</w:t>
+      </w:r>
+      <w:r>
+        <w:rPr>
+          <w:rFonts w:ascii="Consolas" w:hAnsi="Consolas" w:cs="Consolas"/>
+          <w:color w:val="000000"/>
+          <w:sz w:val="20"/>
+          <w:szCs w:val="20"/>
+        </w:rPr>
+        <w:t>=</w:t>
+      </w:r>
+      <w:r>
+        <w:rPr>
+          <w:rFonts w:ascii="Consolas" w:hAnsi="Consolas" w:cs="Consolas"/>
+          <w:i/>
+          <w:iCs/>
+          <w:color w:val="2A00FF"/>
+          <w:sz w:val="20"/>
+          <w:szCs w:val="20"/>
+        </w:rPr>
+        <w:t>"UTF-8"</w:t>
+      </w:r>
+      <w:r>
+        <w:rPr>
+          <w:rFonts w:ascii="Consolas" w:hAnsi="Consolas" w:cs="Consolas"/>
+          <w:color w:val="008080"/>
+          <w:sz w:val="20"/>
+          <w:szCs w:val="20"/>
+        </w:rPr>
+        <w:t>?&gt;</w:t>
+      </w:r>
+    </w:p>
+    <w:p>
+      <w:pPr>
+        <w:autoSpaceDE w:val="0"/>
+        <w:autoSpaceDN w:val="0"/>
+        <w:adjustRightInd w:val="0"/>
+        <w:spacing w:after="0" w:line="240" w:lineRule="auto"/>
+        <w:rPr>
+          <w:rFonts w:ascii="Consolas" w:hAnsi="Consolas" w:cs="Consolas"/>
+          <w:sz w:val="20"/>
+          <w:szCs w:val="20"/>
+        </w:rPr>
+      </w:pPr>
+      <w:proofErr w:type="gramStart"/>
+      <w:r>
+        <w:rPr>
+          <w:rFonts w:ascii="Consolas" w:hAnsi="Consolas" w:cs="Consolas"/>
+          <w:color w:val="008080"/>
+          <w:sz w:val="20"/>
+          <w:szCs w:val="20"/>
+        </w:rPr>
+        <w:t>&lt;!</w:t>
+      </w:r>
+      <w:r>
+        <w:rPr>
+          <w:rFonts w:ascii="Consolas" w:hAnsi="Consolas" w:cs="Consolas"/>
+          <w:color w:val="3F7F7F"/>
+          <w:sz w:val="20"/>
+          <w:szCs w:val="20"/>
+        </w:rPr>
+        <w:t>DOCTYPE</w:t>
+      </w:r>
+      <w:proofErr w:type="gramEnd"/>
+      <w:r>
+        <w:rPr>
+          <w:rFonts w:ascii="Consolas" w:hAnsi="Consolas" w:cs="Consolas"/>
+          <w:sz w:val="20"/>
+          <w:szCs w:val="20"/>
+        </w:rPr>
+        <w:t xml:space="preserve"> </w:t>
+      </w:r>
+      <w:r>
+        <w:rPr>
+          <w:rFonts w:ascii="Consolas" w:hAnsi="Consolas" w:cs="Consolas"/>
+          <w:color w:val="008080"/>
+          <w:sz w:val="20"/>
+          <w:szCs w:val="20"/>
+        </w:rPr>
+        <w:t>suite</w:t>
+      </w:r>
+      <w:r>
+        <w:rPr>
+          <w:rFonts w:ascii="Consolas" w:hAnsi="Consolas" w:cs="Consolas"/>
+          <w:sz w:val="20"/>
+          <w:szCs w:val="20"/>
+        </w:rPr>
+        <w:t xml:space="preserve"> </w:t>
+      </w:r>
+      <w:r>
+        <w:rPr>
+          <w:rFonts w:ascii="Consolas" w:hAnsi="Consolas" w:cs="Consolas"/>
+          <w:color w:val="808080"/>
+          <w:sz w:val="20"/>
+          <w:szCs w:val="20"/>
+        </w:rPr>
+        <w:t>SYSTEM</w:t>
+      </w:r>
+      <w:r>
+        <w:rPr>
+          <w:rFonts w:ascii="Consolas" w:hAnsi="Consolas" w:cs="Consolas"/>
+          <w:sz w:val="20"/>
+          <w:szCs w:val="20"/>
+        </w:rPr>
+        <w:t xml:space="preserve"> </w:t>
+      </w:r>
+      <w:r>
+        <w:rPr>
+          <w:rFonts w:ascii="Consolas" w:hAnsi="Consolas" w:cs="Consolas"/>
+          <w:color w:val="3F7F5F"/>
+          <w:sz w:val="20"/>
+          <w:szCs w:val="20"/>
+        </w:rPr>
+        <w:t>"http://testng.org/testng-1.0.dtd"</w:t>
+      </w:r>
+      <w:r>
+        <w:rPr>
+          <w:rFonts w:ascii="Consolas" w:hAnsi="Consolas" w:cs="Consolas"/>
+          <w:sz w:val="20"/>
+          <w:szCs w:val="20"/>
+        </w:rPr>
+        <w:t xml:space="preserve"> </w:t>
+      </w:r>
+      <w:r>
+        <w:rPr>
+          <w:rFonts w:ascii="Consolas" w:hAnsi="Consolas" w:cs="Consolas"/>
+          <w:color w:val="008080"/>
+          <w:sz w:val="20"/>
+          <w:szCs w:val="20"/>
+        </w:rPr>
+        <w:t>&gt;</w:t>
+      </w:r>
+    </w:p>
+    <w:p>
+      <w:pPr>
+        <w:autoSpaceDE w:val="0"/>
+        <w:autoSpaceDN w:val="0"/>
+        <w:adjustRightInd w:val="0"/>
+        <w:spacing w:after="0" w:line="240" w:lineRule="auto"/>
+        <w:rPr>
+          <w:rFonts w:ascii="Consolas" w:hAnsi="Consolas" w:cs="Consolas"/>
+          <w:sz w:val="20"/>
+          <w:szCs w:val="20"/>
+        </w:rPr>
+      </w:pPr>
+    </w:p>
+    <w:p>
+      <w:pPr>
+        <w:autoSpaceDE w:val="0"/>
+        <w:autoSpaceDN w:val="0"/>
+        <w:adjustRightInd w:val="0"/>
+        <w:spacing w:after="0" w:line="240" w:lineRule="auto"/>
+        <w:rPr>
+          <w:rFonts w:ascii="Consolas" w:hAnsi="Consolas" w:cs="Consolas"/>
+          <w:sz w:val="20"/>
+          <w:szCs w:val="20"/>
+        </w:rPr>
+      </w:pPr>
+      <w:r>
+        <w:rPr>
+          <w:rFonts w:ascii="Consolas" w:hAnsi="Consolas" w:cs="Consolas"/>
+          <w:color w:val="008080"/>
+          <w:sz w:val="20"/>
+          <w:szCs w:val="20"/>
+        </w:rPr>
+        <w:t>&lt;</w:t>
+      </w:r>
+      <w:r>
+        <w:rPr>
+          <w:rFonts w:ascii="Consolas" w:hAnsi="Consolas" w:cs="Consolas"/>
+          <w:color w:val="3F7F7F"/>
+          <w:sz w:val="20"/>
+          <w:szCs w:val="20"/>
+        </w:rPr>
+        <w:t>suite</w:t>
+      </w:r>
+      <w:r>
+        <w:rPr>
+          <w:rFonts w:ascii="Consolas" w:hAnsi="Consolas" w:cs="Consolas"/>
+          <w:sz w:val="20"/>
+          <w:szCs w:val="20"/>
+        </w:rPr>
+        <w:t xml:space="preserve"> </w:t>
+      </w:r>
+      <w:r>
+        <w:rPr>
+          <w:rFonts w:ascii="Consolas" w:hAnsi="Consolas" w:cs="Consolas"/>
+          <w:color w:val="7F007F"/>
+          <w:sz w:val="20"/>
+          <w:szCs w:val="20"/>
+        </w:rPr>
+        <w:t>name</w:t>
+      </w:r>
+      <w:r>
+        <w:rPr>
+          <w:rFonts w:ascii="Consolas" w:hAnsi="Consolas" w:cs="Consolas"/>
+          <w:color w:val="000000"/>
+          <w:sz w:val="20"/>
+          <w:szCs w:val="20"/>
+        </w:rPr>
+        <w:t>=</w:t>
+      </w:r>
+      <w:r>
+        <w:rPr>
+          <w:rFonts w:ascii="Consolas" w:hAnsi="Consolas" w:cs="Consolas"/>
+          <w:i/>
+          <w:iCs/>
+          <w:color w:val="2A00FF"/>
+          <w:sz w:val="20"/>
+          <w:szCs w:val="20"/>
+        </w:rPr>
+        <w:t>"Suite1"</w:t>
+      </w:r>
+      <w:r>
+        <w:rPr>
+          <w:rFonts w:ascii="Consolas" w:hAnsi="Consolas" w:cs="Consolas"/>
+          <w:color w:val="008080"/>
+          <w:sz w:val="20"/>
+          <w:szCs w:val="20"/>
+        </w:rPr>
+        <w:t>&gt;</w:t>
+      </w:r>
+    </w:p>
+    <w:p>
+      <w:pPr>
+        <w:autoSpaceDE w:val="0"/>
+        <w:autoSpaceDN w:val="0"/>
+        <w:adjustRightInd w:val="0"/>
+        <w:spacing w:after="0" w:line="240" w:lineRule="auto"/>
+        <w:rPr>
+          <w:rFonts w:ascii="Consolas" w:hAnsi="Consolas" w:cs="Consolas"/>
+          <w:sz w:val="20"/>
+          <w:szCs w:val="20"/>
+        </w:rPr>
+      </w:pPr>
+    </w:p>
+    <w:p>
+      <w:pPr>
+        <w:autoSpaceDE w:val="0"/>
+        <w:autoSpaceDN w:val="0"/>
+        <w:adjustRightInd w:val="0"/>
+        <w:spacing w:after="0" w:line="240" w:lineRule="auto"/>
+        <w:rPr>
+          <w:rFonts w:ascii="Consolas" w:hAnsi="Consolas" w:cs="Consolas"/>
+          <w:sz w:val="20"/>
+          <w:szCs w:val="20"/>
+        </w:rPr>
+      </w:pPr>
+    </w:p>
+    <w:p>
+      <w:pPr>
+        <w:autoSpaceDE w:val="0"/>
+        <w:autoSpaceDN w:val="0"/>
+        <w:adjustRightInd w:val="0"/>
+        <w:spacing w:after="0" w:line="240" w:lineRule="auto"/>
+        <w:rPr>
+          <w:rFonts w:ascii="Consolas" w:hAnsi="Consolas" w:cs="Consolas"/>
+          <w:sz w:val="20"/>
+          <w:szCs w:val="20"/>
+        </w:rPr>
+      </w:pPr>
+      <w:r>
+        <w:rPr>
+          <w:rFonts w:ascii="Consolas" w:hAnsi="Consolas" w:cs="Consolas"/>
+          <w:color w:val="000000"/>
+          <w:sz w:val="20"/>
+          <w:szCs w:val="20"/>
+        </w:rPr>
+        <w:tab/>
+      </w:r>
+      <w:r>
+        <w:rPr>
+          <w:rFonts w:ascii="Consolas" w:hAnsi="Consolas" w:cs="Consolas"/>
+          <w:color w:val="008080"/>
+          <w:sz w:val="20"/>
+          <w:szCs w:val="20"/>
+        </w:rPr>
+        <w:t>&lt;</w:t>
+      </w:r>
+      <w:r>
+        <w:rPr>
+          <w:rFonts w:ascii="Consolas" w:hAnsi="Consolas" w:cs="Consolas"/>
+          <w:color w:val="3F7F7F"/>
+          <w:sz w:val="20"/>
+          <w:szCs w:val="20"/>
+        </w:rPr>
+        <w:t>test</w:t>
+      </w:r>
+      <w:r>
+        <w:rPr>
+          <w:rFonts w:ascii="Consolas" w:hAnsi="Consolas" w:cs="Consolas"/>
+          <w:sz w:val="20"/>
+          <w:szCs w:val="20"/>
+        </w:rPr>
+        <w:t xml:space="preserve"> </w:t>
+      </w:r>
+      <w:r>
+        <w:rPr>
+          <w:rFonts w:ascii="Consolas" w:hAnsi="Consolas" w:cs="Consolas"/>
+          <w:color w:val="7F007F"/>
+          <w:sz w:val="20"/>
+          <w:szCs w:val="20"/>
+        </w:rPr>
+        <w:t>name</w:t>
+      </w:r>
+      <w:r>
+        <w:rPr>
+          <w:rFonts w:ascii="Consolas" w:hAnsi="Consolas" w:cs="Consolas"/>
+          <w:color w:val="000000"/>
+          <w:sz w:val="20"/>
+          <w:szCs w:val="20"/>
+        </w:rPr>
+        <w:t>=</w:t>
+      </w:r>
+      <w:r>
+        <w:rPr>
+          <w:rFonts w:ascii="Consolas" w:hAnsi="Consolas" w:cs="Consolas"/>
+          <w:i/>
+          <w:iCs/>
+          <w:color w:val="2A00FF"/>
+          <w:sz w:val="20"/>
+          <w:szCs w:val="20"/>
+        </w:rPr>
+        <w:t>"test on Firefox"</w:t>
+      </w:r>
+      <w:r>
+        <w:rPr>
+          <w:rFonts w:ascii="Consolas" w:hAnsi="Consolas" w:cs="Consolas"/>
+          <w:color w:val="008080"/>
+          <w:sz w:val="20"/>
+          <w:szCs w:val="20"/>
+        </w:rPr>
+        <w:t>&gt;</w:t>
+      </w:r>
+    </w:p>
+    <w:p>
+      <w:pPr>
+        <w:autoSpaceDE w:val="0"/>
+        <w:autoSpaceDN w:val="0"/>
+        <w:adjustRightInd w:val="0"/>
+        <w:spacing w:after="0" w:line="240" w:lineRule="auto"/>
+        <w:rPr>
+          <w:rFonts w:ascii="Consolas" w:hAnsi="Consolas" w:cs="Consolas"/>
+          <w:sz w:val="20"/>
+          <w:szCs w:val="20"/>
+        </w:rPr>
+      </w:pPr>
+      <w:r>
+        <w:rPr>
+          <w:rFonts w:ascii="Consolas" w:hAnsi="Consolas" w:cs="Consolas"/>
+          <w:color w:val="000000"/>
+          <w:sz w:val="20"/>
+          <w:szCs w:val="20"/>
+        </w:rPr>
+        <w:tab/>
+      </w:r>
+      <w:r>
+        <w:rPr>
+          <w:rFonts w:ascii="Consolas" w:hAnsi="Consolas" w:cs="Consolas"/>
+          <w:color w:val="000000"/>
+          <w:sz w:val="20"/>
+          <w:szCs w:val="20"/>
+        </w:rPr>
+        <w:tab/>
+      </w:r>
+      <w:r>
+        <w:rPr>
+          <w:rFonts w:ascii="Consolas" w:hAnsi="Consolas" w:cs="Consolas"/>
+          <w:color w:val="008080"/>
+          <w:sz w:val="20"/>
+          <w:szCs w:val="20"/>
+        </w:rPr>
+        <w:t>&lt;</w:t>
+      </w:r>
+      <w:r>
+        <w:rPr>
+          <w:rFonts w:ascii="Consolas" w:hAnsi="Consolas" w:cs="Consolas"/>
+          <w:color w:val="3F7F7F"/>
+          <w:sz w:val="20"/>
+          <w:szCs w:val="20"/>
+        </w:rPr>
+        <w:t>parameter</w:t>
+      </w:r>
+      <w:r>
+        <w:rPr>
+          <w:rFonts w:ascii="Consolas" w:hAnsi="Consolas" w:cs="Consolas"/>
+          <w:sz w:val="20"/>
+          <w:szCs w:val="20"/>
+        </w:rPr>
+        <w:t xml:space="preserve"> </w:t>
+      </w:r>
+      <w:r>
+        <w:rPr>
+          <w:rFonts w:ascii="Consolas" w:hAnsi="Consolas" w:cs="Consolas"/>
+          <w:color w:val="7F007F"/>
+          <w:sz w:val="20"/>
+          <w:szCs w:val="20"/>
+        </w:rPr>
+        <w:t>name</w:t>
+      </w:r>
+      <w:r>
+        <w:rPr>
+          <w:rFonts w:ascii="Consolas" w:hAnsi="Consolas" w:cs="Consolas"/>
+          <w:color w:val="000000"/>
+          <w:sz w:val="20"/>
+          <w:szCs w:val="20"/>
+        </w:rPr>
+        <w:t>=</w:t>
+      </w:r>
+      <w:r>
+        <w:rPr>
+          <w:rFonts w:ascii="Consolas" w:hAnsi="Consolas" w:cs="Consolas"/>
+          <w:i/>
+          <w:iCs/>
+          <w:color w:val="2A00FF"/>
+          <w:sz w:val="20"/>
+          <w:szCs w:val="20"/>
+        </w:rPr>
+        <w:t>"Browser"</w:t>
+      </w:r>
+      <w:r>
+        <w:rPr>
+          <w:rFonts w:ascii="Consolas" w:hAnsi="Consolas" w:cs="Consolas"/>
+          <w:sz w:val="20"/>
+          <w:szCs w:val="20"/>
+        </w:rPr>
+        <w:t xml:space="preserve"> </w:t>
+      </w:r>
+      <w:r>
+        <w:rPr>
+          <w:rFonts w:ascii="Consolas" w:hAnsi="Consolas" w:cs="Consolas"/>
+          <w:color w:val="7F007F"/>
+          <w:sz w:val="20"/>
+          <w:szCs w:val="20"/>
+        </w:rPr>
+        <w:t>value</w:t>
+      </w:r>
+      <w:r>
+        <w:rPr>
+          <w:rFonts w:ascii="Consolas" w:hAnsi="Consolas" w:cs="Consolas"/>
+          <w:color w:val="000000"/>
+          <w:sz w:val="20"/>
+          <w:szCs w:val="20"/>
+        </w:rPr>
+        <w:t>=</w:t>
+      </w:r>
+      <w:r>
+        <w:rPr>
+          <w:rFonts w:ascii="Consolas" w:hAnsi="Consolas" w:cs="Consolas"/>
+          <w:i/>
+          <w:iCs/>
+          <w:color w:val="2A00FF"/>
+          <w:sz w:val="20"/>
+          <w:szCs w:val="20"/>
+        </w:rPr>
+        <w:t>"Firefox"</w:t>
+      </w:r>
+      <w:r>
+        <w:rPr>
+          <w:rFonts w:ascii="Consolas" w:hAnsi="Consolas" w:cs="Consolas"/>
+          <w:sz w:val="20"/>
+          <w:szCs w:val="20"/>
+        </w:rPr>
+        <w:t xml:space="preserve"> </w:t>
+      </w:r>
+      <w:r>
+        <w:rPr>
+          <w:rFonts w:ascii="Consolas" w:hAnsi="Consolas" w:cs="Consolas"/>
+          <w:color w:val="008080"/>
+          <w:sz w:val="20"/>
+          <w:szCs w:val="20"/>
+        </w:rPr>
+        <w:t>/&gt;</w:t>
+      </w:r>
+    </w:p>
+    <w:p>
+      <w:pPr>
+        <w:autoSpaceDE w:val="0"/>
+        <w:autoSpaceDN w:val="0"/>
+        <w:adjustRightInd w:val="0"/>
+        <w:spacing w:after="0" w:line="240" w:lineRule="auto"/>
+        <w:rPr>
+          <w:rFonts w:ascii="Consolas" w:hAnsi="Consolas" w:cs="Consolas"/>
+          <w:sz w:val="20"/>
+          <w:szCs w:val="20"/>
+        </w:rPr>
+      </w:pPr>
+      <w:r>
+        <w:rPr>
+          <w:rFonts w:ascii="Consolas" w:hAnsi="Consolas" w:cs="Consolas"/>
+          <w:color w:val="000000"/>
+          <w:sz w:val="20"/>
+          <w:szCs w:val="20"/>
+        </w:rPr>
+        <w:tab/>
+      </w:r>
+      <w:r>
+        <w:rPr>
+          <w:rFonts w:ascii="Consolas" w:hAnsi="Consolas" w:cs="Consolas"/>
+          <w:color w:val="000000"/>
+          <w:sz w:val="20"/>
+          <w:szCs w:val="20"/>
+        </w:rPr>
+        <w:tab/>
+      </w:r>
+      <w:r>
+        <w:rPr>
+          <w:rFonts w:ascii="Consolas" w:hAnsi="Consolas" w:cs="Consolas"/>
+          <w:color w:val="008080"/>
+          <w:sz w:val="20"/>
+          <w:szCs w:val="20"/>
+        </w:rPr>
+        <w:t>&lt;</w:t>
+      </w:r>
+      <w:r>
+        <w:rPr>
+          <w:rFonts w:ascii="Consolas" w:hAnsi="Consolas" w:cs="Consolas"/>
+          <w:color w:val="3F7F7F"/>
+          <w:sz w:val="20"/>
+          <w:szCs w:val="20"/>
+        </w:rPr>
+        <w:t>parameter</w:t>
+      </w:r>
+      <w:r>
+        <w:rPr>
+          <w:rFonts w:ascii="Consolas" w:hAnsi="Consolas" w:cs="Consolas"/>
+          <w:sz w:val="20"/>
+          <w:szCs w:val="20"/>
+        </w:rPr>
+        <w:t xml:space="preserve"> </w:t>
+      </w:r>
+      <w:r>
+        <w:rPr>
+          <w:rFonts w:ascii="Consolas" w:hAnsi="Consolas" w:cs="Consolas"/>
+          <w:color w:val="7F007F"/>
+          <w:sz w:val="20"/>
+          <w:szCs w:val="20"/>
+        </w:rPr>
+        <w:t>name</w:t>
+      </w:r>
+      <w:r>
+        <w:rPr>
+          <w:rFonts w:ascii="Consolas" w:hAnsi="Consolas" w:cs="Consolas"/>
+          <w:color w:val="000000"/>
+          <w:sz w:val="20"/>
+          <w:szCs w:val="20"/>
+        </w:rPr>
+        <w:t>=</w:t>
+      </w:r>
+      <w:r>
+        <w:rPr>
+          <w:rFonts w:ascii="Consolas" w:hAnsi="Consolas" w:cs="Consolas"/>
+          <w:i/>
+          <w:iCs/>
+          <w:color w:val="2A00FF"/>
+          <w:sz w:val="20"/>
+          <w:szCs w:val="20"/>
+        </w:rPr>
+        <w:t>"URL"</w:t>
+      </w:r>
+      <w:r>
+        <w:rPr>
+          <w:rFonts w:ascii="Consolas" w:hAnsi="Consolas" w:cs="Consolas"/>
+          <w:sz w:val="20"/>
+          <w:szCs w:val="20"/>
+        </w:rPr>
+        <w:t xml:space="preserve"> </w:t>
+      </w:r>
+      <w:r>
+        <w:rPr>
+          <w:rFonts w:ascii="Consolas" w:hAnsi="Consolas" w:cs="Consolas"/>
+          <w:color w:val="7F007F"/>
+          <w:sz w:val="20"/>
+          <w:szCs w:val="20"/>
+        </w:rPr>
+        <w:t>value</w:t>
+      </w:r>
+      <w:r>
+        <w:rPr>
+          <w:rFonts w:ascii="Consolas" w:hAnsi="Consolas" w:cs="Consolas"/>
+          <w:color w:val="000000"/>
+          <w:sz w:val="20"/>
+          <w:szCs w:val="20"/>
+        </w:rPr>
+        <w:t>=</w:t>
+      </w:r>
+      <w:r>
+        <w:rPr>
+          <w:rFonts w:ascii="Consolas" w:hAnsi="Consolas" w:cs="Consolas"/>
+          <w:i/>
+          <w:iCs/>
+          <w:color w:val="2A00FF"/>
+          <w:sz w:val="20"/>
+          <w:szCs w:val="20"/>
+        </w:rPr>
+        <w:t>"https://www.facebook.com/</w:t>
+      </w:r>
+      <w:proofErr w:type="gramStart"/>
+      <w:r>
+        <w:rPr>
+          <w:rFonts w:ascii="Consolas" w:hAnsi="Consolas" w:cs="Consolas"/>
+          <w:i/>
+          <w:iCs/>
+          <w:color w:val="2A00FF"/>
+          <w:sz w:val="20"/>
+          <w:szCs w:val="20"/>
+        </w:rPr>
+        <w:t>"</w:t>
+      </w:r>
+      <w:r>
+        <w:rPr>
+          <w:rFonts w:ascii="Consolas" w:hAnsi="Consolas" w:cs="Consolas"/>
+          <w:sz w:val="20"/>
+          <w:szCs w:val="20"/>
+        </w:rPr>
+        <w:t xml:space="preserve">  </w:t>
+      </w:r>
+      <w:r>
+        <w:rPr>
+          <w:rFonts w:ascii="Consolas" w:hAnsi="Consolas" w:cs="Consolas"/>
+          <w:color w:val="008080"/>
+          <w:sz w:val="20"/>
+          <w:szCs w:val="20"/>
+        </w:rPr>
+        <w:t>/</w:t>
+      </w:r>
+      <w:proofErr w:type="gramEnd"/>
+      <w:r>
+        <w:rPr>
+          <w:rFonts w:ascii="Consolas" w:hAnsi="Consolas" w:cs="Consolas"/>
+          <w:color w:val="008080"/>
+          <w:sz w:val="20"/>
+          <w:szCs w:val="20"/>
+        </w:rPr>
+        <w:t>&gt;</w:t>
+      </w:r>
+    </w:p>
+    <w:p>
+      <w:pPr>
+        <w:autoSpaceDE w:val="0"/>
+        <w:autoSpaceDN w:val="0"/>
+        <w:adjustRightInd w:val="0"/>
+        <w:spacing w:after="0" w:line="240" w:lineRule="auto"/>
+        <w:rPr>
+          <w:rFonts w:ascii="Consolas" w:hAnsi="Consolas" w:cs="Consolas"/>
+          <w:sz w:val="20"/>
+          <w:szCs w:val="20"/>
+        </w:rPr>
+      </w:pPr>
+      <w:r>
+        <w:rPr>
+          <w:rFonts w:ascii="Consolas" w:hAnsi="Consolas" w:cs="Consolas"/>
+          <w:color w:val="000000"/>
+          <w:sz w:val="20"/>
+          <w:szCs w:val="20"/>
+        </w:rPr>
+        <w:tab/>
+      </w:r>
+      <w:r>
+        <w:rPr>
+          <w:rFonts w:ascii="Consolas" w:hAnsi="Consolas" w:cs="Consolas"/>
+          <w:color w:val="000000"/>
+          <w:sz w:val="20"/>
+          <w:szCs w:val="20"/>
+        </w:rPr>
+        <w:tab/>
+      </w:r>
+      <w:r>
+        <w:rPr>
+          <w:rFonts w:ascii="Consolas" w:hAnsi="Consolas" w:cs="Consolas"/>
+          <w:color w:val="008080"/>
+          <w:sz w:val="20"/>
+          <w:szCs w:val="20"/>
+        </w:rPr>
+        <w:t>&lt;</w:t>
+      </w:r>
+      <w:proofErr w:type="gramStart"/>
+      <w:r>
+        <w:rPr>
+          <w:rFonts w:ascii="Consolas" w:hAnsi="Consolas" w:cs="Consolas"/>
+          <w:color w:val="3F7F7F"/>
+          <w:sz w:val="20"/>
+          <w:szCs w:val="20"/>
+        </w:rPr>
+        <w:t>classes</w:t>
+      </w:r>
+      <w:proofErr w:type="gramEnd"/>
+      <w:r>
+        <w:rPr>
+          <w:rFonts w:ascii="Consolas" w:hAnsi="Consolas" w:cs="Consolas"/>
+          <w:color w:val="008080"/>
+          <w:sz w:val="20"/>
+          <w:szCs w:val="20"/>
+        </w:rPr>
+        <w:t>&gt;</w:t>
+      </w:r>
+    </w:p>
+    <w:p>
+      <w:pPr>
+        <w:autoSpaceDE w:val="0"/>
+        <w:autoSpaceDN w:val="0"/>
+        <w:adjustRightInd w:val="0"/>
+        <w:spacing w:after="0" w:line="240" w:lineRule="auto"/>
+        <w:rPr>
+          <w:rFonts w:ascii="Consolas" w:hAnsi="Consolas" w:cs="Consolas"/>
+          <w:sz w:val="20"/>
+          <w:szCs w:val="20"/>
+        </w:rPr>
+      </w:pPr>
+      <w:r>
+        <w:rPr>
+          <w:rFonts w:ascii="Consolas" w:hAnsi="Consolas" w:cs="Consolas"/>
+          <w:color w:val="000000"/>
+          <w:sz w:val="20"/>
+          <w:szCs w:val="20"/>
+        </w:rPr>
+        <w:tab/>
+      </w:r>
+      <w:r>
+        <w:rPr>
+          <w:rFonts w:ascii="Consolas" w:hAnsi="Consolas" w:cs="Consolas"/>
+          <w:color w:val="000000"/>
+          <w:sz w:val="20"/>
+          <w:szCs w:val="20"/>
+        </w:rPr>
+        <w:tab/>
+      </w:r>
+      <w:r>
+        <w:rPr>
+          <w:rFonts w:ascii="Consolas" w:hAnsi="Consolas" w:cs="Consolas"/>
+          <w:color w:val="000000"/>
+          <w:sz w:val="20"/>
+          <w:szCs w:val="20"/>
+        </w:rPr>
+        <w:tab/>
+      </w:r>
+      <w:r>
+        <w:rPr>
+          <w:rFonts w:ascii="Consolas" w:hAnsi="Consolas" w:cs="Consolas"/>
+          <w:color w:val="008080"/>
+          <w:sz w:val="20"/>
+          <w:szCs w:val="20"/>
+        </w:rPr>
+        <w:t>&lt;</w:t>
+      </w:r>
+      <w:r>
+        <w:rPr>
+          <w:rFonts w:ascii="Consolas" w:hAnsi="Consolas" w:cs="Consolas"/>
+          <w:color w:val="3F7F7F"/>
+          <w:sz w:val="20"/>
+          <w:szCs w:val="20"/>
+        </w:rPr>
+        <w:t>class</w:t>
+      </w:r>
+      <w:r>
+        <w:rPr>
+          <w:rFonts w:ascii="Consolas" w:hAnsi="Consolas" w:cs="Consolas"/>
+          <w:sz w:val="20"/>
+          <w:szCs w:val="20"/>
+        </w:rPr>
+        <w:t xml:space="preserve"> </w:t>
+      </w:r>
+      <w:r>
+        <w:rPr>
+          <w:rFonts w:ascii="Consolas" w:hAnsi="Consolas" w:cs="Consolas"/>
+          <w:color w:val="7F007F"/>
+          <w:sz w:val="20"/>
+          <w:szCs w:val="20"/>
+        </w:rPr>
+        <w:t>name</w:t>
+      </w:r>
+      <w:r>
+        <w:rPr>
+          <w:rFonts w:ascii="Consolas" w:hAnsi="Consolas" w:cs="Consolas"/>
+          <w:color w:val="000000"/>
+          <w:sz w:val="20"/>
+          <w:szCs w:val="20"/>
+        </w:rPr>
+        <w:t>=</w:t>
+      </w:r>
+      <w:r>
+        <w:rPr>
+          <w:rFonts w:ascii="Consolas" w:hAnsi="Consolas" w:cs="Consolas"/>
+          <w:i/>
+          <w:iCs/>
+          <w:color w:val="2A00FF"/>
+          <w:sz w:val="20"/>
+          <w:szCs w:val="20"/>
+        </w:rPr>
+        <w:t>"</w:t>
+      </w:r>
+      <w:proofErr w:type="spellStart"/>
+      <w:r>
+        <w:rPr>
+          <w:rFonts w:ascii="Consolas" w:hAnsi="Consolas" w:cs="Consolas"/>
+          <w:i/>
+          <w:iCs/>
+          <w:color w:val="2A00FF"/>
+          <w:sz w:val="20"/>
+          <w:szCs w:val="20"/>
+        </w:rPr>
+        <w:t>org.prasanna.test.SignupTest</w:t>
+      </w:r>
+      <w:proofErr w:type="spellEnd"/>
+      <w:r>
+        <w:rPr>
+          <w:rFonts w:ascii="Consolas" w:hAnsi="Consolas" w:cs="Consolas"/>
+          <w:i/>
+          <w:iCs/>
+          <w:color w:val="2A00FF"/>
+          <w:sz w:val="20"/>
+          <w:szCs w:val="20"/>
+        </w:rPr>
+        <w:t>"</w:t>
+      </w:r>
+      <w:r>
+        <w:rPr>
+          <w:rFonts w:ascii="Consolas" w:hAnsi="Consolas" w:cs="Consolas"/>
+          <w:sz w:val="20"/>
+          <w:szCs w:val="20"/>
+        </w:rPr>
+        <w:t xml:space="preserve"> </w:t>
+      </w:r>
+      <w:r>
+        <w:rPr>
+          <w:rFonts w:ascii="Consolas" w:hAnsi="Consolas" w:cs="Consolas"/>
+          <w:color w:val="008080"/>
+          <w:sz w:val="20"/>
+          <w:szCs w:val="20"/>
+        </w:rPr>
+        <w:t>/&gt;</w:t>
+      </w:r>
+    </w:p>
+    <w:p>
+      <w:pPr>
+        <w:autoSpaceDE w:val="0"/>
+        <w:autoSpaceDN w:val="0"/>
+        <w:adjustRightInd w:val="0"/>
+        <w:spacing w:after="0" w:line="240" w:lineRule="auto"/>
+        <w:rPr>
+          <w:rFonts w:ascii="Consolas" w:hAnsi="Consolas" w:cs="Consolas"/>
+          <w:sz w:val="20"/>
+          <w:szCs w:val="20"/>
+        </w:rPr>
+      </w:pPr>
+      <w:r>
+        <w:rPr>
+          <w:rFonts w:ascii="Consolas" w:hAnsi="Consolas" w:cs="Consolas"/>
+          <w:color w:val="000000"/>
+          <w:sz w:val="20"/>
+          <w:szCs w:val="20"/>
+        </w:rPr>
+        <w:tab/>
+      </w:r>
+      <w:r>
+        <w:rPr>
+          <w:rFonts w:ascii="Consolas" w:hAnsi="Consolas" w:cs="Consolas"/>
+          <w:color w:val="000000"/>
+          <w:sz w:val="20"/>
+          <w:szCs w:val="20"/>
+        </w:rPr>
+        <w:tab/>
+      </w:r>
+      <w:r>
+        <w:rPr>
+          <w:rFonts w:ascii="Consolas" w:hAnsi="Consolas" w:cs="Consolas"/>
+          <w:color w:val="008080"/>
+          <w:sz w:val="20"/>
+          <w:szCs w:val="20"/>
+        </w:rPr>
+        <w:t>&lt;/</w:t>
+      </w:r>
+      <w:r>
+        <w:rPr>
+          <w:rFonts w:ascii="Consolas" w:hAnsi="Consolas" w:cs="Consolas"/>
+          <w:color w:val="3F7F7F"/>
+          <w:sz w:val="20"/>
+          <w:szCs w:val="20"/>
+        </w:rPr>
+        <w:t>classes</w:t>
+      </w:r>
+      <w:r>
+        <w:rPr>
+          <w:rFonts w:ascii="Consolas" w:hAnsi="Consolas" w:cs="Consolas"/>
+          <w:color w:val="008080"/>
+          <w:sz w:val="20"/>
+          <w:szCs w:val="20"/>
+        </w:rPr>
+        <w:t>&gt;</w:t>
+      </w:r>
+    </w:p>
+    <w:p>
+      <w:pPr>
+        <w:autoSpaceDE w:val="0"/>
+        <w:autoSpaceDN w:val="0"/>
+        <w:adjustRightInd w:val="0"/>
+        <w:spacing w:after="0" w:line="240" w:lineRule="auto"/>
+        <w:rPr>
+          <w:rFonts w:ascii="Consolas" w:hAnsi="Consolas" w:cs="Consolas"/>
+          <w:sz w:val="20"/>
+          <w:szCs w:val="20"/>
+        </w:rPr>
+      </w:pPr>
+      <w:r>
+        <w:rPr>
+          <w:rFonts w:ascii="Consolas" w:hAnsi="Consolas" w:cs="Consolas"/>
+          <w:color w:val="000000"/>
+          <w:sz w:val="20"/>
+          <w:szCs w:val="20"/>
+        </w:rPr>
+        <w:tab/>
+      </w:r>
+      <w:r>
+        <w:rPr>
+          <w:rFonts w:ascii="Consolas" w:hAnsi="Consolas" w:cs="Consolas"/>
+          <w:color w:val="008080"/>
+          <w:sz w:val="20"/>
+          <w:szCs w:val="20"/>
+        </w:rPr>
+        <w:t>&lt;/</w:t>
+      </w:r>
+      <w:r>
+        <w:rPr>
+          <w:rFonts w:ascii="Consolas" w:hAnsi="Consolas" w:cs="Consolas"/>
+          <w:color w:val="3F7F7F"/>
+          <w:sz w:val="20"/>
+          <w:szCs w:val="20"/>
+        </w:rPr>
+        <w:t>test</w:t>
+      </w:r>
+      <w:r>
+        <w:rPr>
+          <w:rFonts w:ascii="Consolas" w:hAnsi="Consolas" w:cs="Consolas"/>
+          <w:color w:val="008080"/>
+          <w:sz w:val="20"/>
+          <w:szCs w:val="20"/>
+        </w:rPr>
+        <w:t>&gt;</w:t>
+      </w:r>
+    </w:p>
+    <w:p>
+      <w:pPr>
+        <w:autoSpaceDE w:val="0"/>
+        <w:autoSpaceDN w:val="0"/>
+        <w:adjustRightInd w:val="0"/>
+        <w:spacing w:after="0" w:line="240" w:lineRule="auto"/>
+        <w:rPr>
+          <w:rFonts w:ascii="Consolas" w:hAnsi="Consolas" w:cs="Consolas"/>
+          <w:sz w:val="20"/>
+          <w:szCs w:val="20"/>
+        </w:rPr>
+      </w:pPr>
+    </w:p>
+    <w:p>
+      <w:pPr>
+        <w:autoSpaceDE w:val="0"/>
+        <w:autoSpaceDN w:val="0"/>
+        <w:adjustRightInd w:val="0"/>
+        <w:spacing w:after="0" w:line="240" w:lineRule="auto"/>
+        <w:rPr>
+          <w:rFonts w:ascii="Consolas" w:hAnsi="Consolas" w:cs="Consolas"/>
+          <w:sz w:val="20"/>
+          <w:szCs w:val="20"/>
+        </w:rPr>
+      </w:pPr>
+      <w:r>
+        <w:rPr>
+          <w:rFonts w:ascii="Consolas" w:hAnsi="Consolas" w:cs="Consolas"/>
+          <w:color w:val="000000"/>
+          <w:sz w:val="20"/>
+          <w:szCs w:val="20"/>
+        </w:rPr>
+        <w:tab/>
+      </w:r>
+      <w:r>
+        <w:rPr>
+          <w:rFonts w:ascii="Consolas" w:hAnsi="Consolas" w:cs="Consolas"/>
+          <w:color w:val="008080"/>
+          <w:sz w:val="20"/>
+          <w:szCs w:val="20"/>
+        </w:rPr>
+        <w:t>&lt;</w:t>
+      </w:r>
+      <w:r>
+        <w:rPr>
+          <w:rFonts w:ascii="Consolas" w:hAnsi="Consolas" w:cs="Consolas"/>
+          <w:color w:val="3F7F7F"/>
+          <w:sz w:val="20"/>
+          <w:szCs w:val="20"/>
+        </w:rPr>
+        <w:t>test</w:t>
+      </w:r>
+      <w:r>
+        <w:rPr>
+          <w:rFonts w:ascii="Consolas" w:hAnsi="Consolas" w:cs="Consolas"/>
+          <w:sz w:val="20"/>
+          <w:szCs w:val="20"/>
+        </w:rPr>
+        <w:t xml:space="preserve"> </w:t>
+      </w:r>
+      <w:r>
+        <w:rPr>
+          <w:rFonts w:ascii="Consolas" w:hAnsi="Consolas" w:cs="Consolas"/>
+          <w:color w:val="7F007F"/>
+          <w:sz w:val="20"/>
+          <w:szCs w:val="20"/>
+        </w:rPr>
+        <w:t>name</w:t>
+      </w:r>
+      <w:r>
+        <w:rPr>
+          <w:rFonts w:ascii="Consolas" w:hAnsi="Consolas" w:cs="Consolas"/>
+          <w:color w:val="000000"/>
+          <w:sz w:val="20"/>
+          <w:szCs w:val="20"/>
+        </w:rPr>
+        <w:t>=</w:t>
+      </w:r>
+      <w:r>
+        <w:rPr>
+          <w:rFonts w:ascii="Consolas" w:hAnsi="Consolas" w:cs="Consolas"/>
+          <w:i/>
+          <w:iCs/>
+          <w:color w:val="2A00FF"/>
+          <w:sz w:val="20"/>
+          <w:szCs w:val="20"/>
+        </w:rPr>
+        <w:t>"test on chrome"</w:t>
+      </w:r>
+      <w:r>
+        <w:rPr>
+          <w:rFonts w:ascii="Consolas" w:hAnsi="Consolas" w:cs="Consolas"/>
+          <w:color w:val="008080"/>
+          <w:sz w:val="20"/>
+          <w:szCs w:val="20"/>
+        </w:rPr>
+        <w:t>&gt;</w:t>
+      </w:r>
+    </w:p>
+    <w:p>
+      <w:pPr>
+        <w:autoSpaceDE w:val="0"/>
+        <w:autoSpaceDN w:val="0"/>
+        <w:adjustRightInd w:val="0"/>
+        <w:spacing w:after="0" w:line="240" w:lineRule="auto"/>
+        <w:rPr>
+          <w:rFonts w:ascii="Consolas" w:hAnsi="Consolas" w:cs="Consolas"/>
+          <w:sz w:val="20"/>
+          <w:szCs w:val="20"/>
+        </w:rPr>
+      </w:pPr>
+      <w:r>
+        <w:rPr>
+          <w:rFonts w:ascii="Consolas" w:hAnsi="Consolas" w:cs="Consolas"/>
+          <w:color w:val="000000"/>
+          <w:sz w:val="20"/>
+          <w:szCs w:val="20"/>
+        </w:rPr>
+        <w:tab/>
+      </w:r>
+      <w:r>
+        <w:rPr>
+          <w:rFonts w:ascii="Consolas" w:hAnsi="Consolas" w:cs="Consolas"/>
+          <w:color w:val="000000"/>
+          <w:sz w:val="20"/>
+          <w:szCs w:val="20"/>
+        </w:rPr>
+        <w:tab/>
+      </w:r>
+      <w:r>
+        <w:rPr>
+          <w:rFonts w:ascii="Consolas" w:hAnsi="Consolas" w:cs="Consolas"/>
+          <w:color w:val="008080"/>
+          <w:sz w:val="20"/>
+          <w:szCs w:val="20"/>
+        </w:rPr>
+        <w:t>&lt;</w:t>
+      </w:r>
+      <w:r>
+        <w:rPr>
+          <w:rFonts w:ascii="Consolas" w:hAnsi="Consolas" w:cs="Consolas"/>
+          <w:color w:val="3F7F7F"/>
+          <w:sz w:val="20"/>
+          <w:szCs w:val="20"/>
+        </w:rPr>
+        <w:t>parameter</w:t>
+      </w:r>
+      <w:r>
+        <w:rPr>
+          <w:rFonts w:ascii="Consolas" w:hAnsi="Consolas" w:cs="Consolas"/>
+          <w:sz w:val="20"/>
+          <w:szCs w:val="20"/>
+        </w:rPr>
+        <w:t xml:space="preserve"> </w:t>
+      </w:r>
+      <w:r>
+        <w:rPr>
+          <w:rFonts w:ascii="Consolas" w:hAnsi="Consolas" w:cs="Consolas"/>
+          <w:color w:val="7F007F"/>
+          <w:sz w:val="20"/>
+          <w:szCs w:val="20"/>
+        </w:rPr>
+        <w:t>name</w:t>
+      </w:r>
+      <w:r>
+        <w:rPr>
+          <w:rFonts w:ascii="Consolas" w:hAnsi="Consolas" w:cs="Consolas"/>
+          <w:color w:val="000000"/>
+          <w:sz w:val="20"/>
+          <w:szCs w:val="20"/>
+        </w:rPr>
+        <w:t>=</w:t>
+      </w:r>
+      <w:r>
+        <w:rPr>
+          <w:rFonts w:ascii="Consolas" w:hAnsi="Consolas" w:cs="Consolas"/>
+          <w:i/>
+          <w:iCs/>
+          <w:color w:val="2A00FF"/>
+          <w:sz w:val="20"/>
+          <w:szCs w:val="20"/>
+        </w:rPr>
+        <w:t>"Browser"</w:t>
+      </w:r>
+      <w:r>
+        <w:rPr>
+          <w:rFonts w:ascii="Consolas" w:hAnsi="Consolas" w:cs="Consolas"/>
+          <w:sz w:val="20"/>
+          <w:szCs w:val="20"/>
+        </w:rPr>
+        <w:t xml:space="preserve"> </w:t>
+      </w:r>
+      <w:r>
+        <w:rPr>
+          <w:rFonts w:ascii="Consolas" w:hAnsi="Consolas" w:cs="Consolas"/>
+          <w:color w:val="7F007F"/>
+          <w:sz w:val="20"/>
+          <w:szCs w:val="20"/>
+        </w:rPr>
+        <w:t>value</w:t>
+      </w:r>
+      <w:r>
+        <w:rPr>
+          <w:rFonts w:ascii="Consolas" w:hAnsi="Consolas" w:cs="Consolas"/>
+          <w:color w:val="000000"/>
+          <w:sz w:val="20"/>
+          <w:szCs w:val="20"/>
+        </w:rPr>
+        <w:t>=</w:t>
+      </w:r>
+      <w:r>
+        <w:rPr>
+          <w:rFonts w:ascii="Consolas" w:hAnsi="Consolas" w:cs="Consolas"/>
+          <w:i/>
+          <w:iCs/>
+          <w:color w:val="2A00FF"/>
+          <w:sz w:val="20"/>
+          <w:szCs w:val="20"/>
+        </w:rPr>
+        <w:t>"chrome"</w:t>
+      </w:r>
+      <w:r>
+        <w:rPr>
+          <w:rFonts w:ascii="Consolas" w:hAnsi="Consolas" w:cs="Consolas"/>
+          <w:sz w:val="20"/>
+          <w:szCs w:val="20"/>
+        </w:rPr>
+        <w:t xml:space="preserve"> </w:t>
+      </w:r>
+      <w:r>
+        <w:rPr>
+          <w:rFonts w:ascii="Consolas" w:hAnsi="Consolas" w:cs="Consolas"/>
+          <w:color w:val="008080"/>
+          <w:sz w:val="20"/>
+          <w:szCs w:val="20"/>
+        </w:rPr>
+        <w:t>/&gt;</w:t>
+      </w:r>
+    </w:p>
+    <w:p>
+      <w:pPr>
+        <w:autoSpaceDE w:val="0"/>
+        <w:autoSpaceDN w:val="0"/>
+        <w:adjustRightInd w:val="0"/>
+        <w:spacing w:after="0" w:line="240" w:lineRule="auto"/>
+        <w:rPr>
+          <w:rFonts w:ascii="Consolas" w:hAnsi="Consolas" w:cs="Consolas"/>
+          <w:sz w:val="20"/>
+          <w:szCs w:val="20"/>
+        </w:rPr>
+      </w:pPr>
+      <w:r>
+        <w:rPr>
+          <w:rFonts w:ascii="Consolas" w:hAnsi="Consolas" w:cs="Consolas"/>
+          <w:color w:val="000000"/>
+          <w:sz w:val="20"/>
+          <w:szCs w:val="20"/>
+        </w:rPr>
+        <w:tab/>
+      </w:r>
+      <w:r>
+        <w:rPr>
+          <w:rFonts w:ascii="Consolas" w:hAnsi="Consolas" w:cs="Consolas"/>
+          <w:color w:val="000000"/>
+          <w:sz w:val="20"/>
+          <w:szCs w:val="20"/>
+        </w:rPr>
+        <w:tab/>
+      </w:r>
+      <w:r>
+        <w:rPr>
+          <w:rFonts w:ascii="Consolas" w:hAnsi="Consolas" w:cs="Consolas"/>
+          <w:color w:val="008080"/>
+          <w:sz w:val="20"/>
+          <w:szCs w:val="20"/>
+        </w:rPr>
+        <w:t>&lt;</w:t>
+      </w:r>
+      <w:r>
+        <w:rPr>
+          <w:rFonts w:ascii="Consolas" w:hAnsi="Consolas" w:cs="Consolas"/>
+          <w:color w:val="3F7F7F"/>
+          <w:sz w:val="20"/>
+          <w:szCs w:val="20"/>
+        </w:rPr>
+        <w:t>parameter</w:t>
+      </w:r>
+      <w:r>
+        <w:rPr>
+          <w:rFonts w:ascii="Consolas" w:hAnsi="Consolas" w:cs="Consolas"/>
+          <w:sz w:val="20"/>
+          <w:szCs w:val="20"/>
+        </w:rPr>
+        <w:t xml:space="preserve"> </w:t>
+      </w:r>
+      <w:r>
+        <w:rPr>
+          <w:rFonts w:ascii="Consolas" w:hAnsi="Consolas" w:cs="Consolas"/>
+          <w:color w:val="7F007F"/>
+          <w:sz w:val="20"/>
+          <w:szCs w:val="20"/>
+        </w:rPr>
+        <w:t>name</w:t>
+      </w:r>
+      <w:r>
+        <w:rPr>
+          <w:rFonts w:ascii="Consolas" w:hAnsi="Consolas" w:cs="Consolas"/>
+          <w:color w:val="000000"/>
+          <w:sz w:val="20"/>
+          <w:szCs w:val="20"/>
+        </w:rPr>
+        <w:t>=</w:t>
+      </w:r>
+      <w:r>
+        <w:rPr>
+          <w:rFonts w:ascii="Consolas" w:hAnsi="Consolas" w:cs="Consolas"/>
+          <w:i/>
+          <w:iCs/>
+          <w:color w:val="2A00FF"/>
+          <w:sz w:val="20"/>
+          <w:szCs w:val="20"/>
+        </w:rPr>
+        <w:t>"URL"</w:t>
+      </w:r>
+      <w:r>
+        <w:rPr>
+          <w:rFonts w:ascii="Consolas" w:hAnsi="Consolas" w:cs="Consolas"/>
+          <w:sz w:val="20"/>
+          <w:szCs w:val="20"/>
+        </w:rPr>
+        <w:t xml:space="preserve"> </w:t>
+      </w:r>
+      <w:r>
+        <w:rPr>
+          <w:rFonts w:ascii="Consolas" w:hAnsi="Consolas" w:cs="Consolas"/>
+          <w:color w:val="7F007F"/>
+          <w:sz w:val="20"/>
+          <w:szCs w:val="20"/>
+        </w:rPr>
+        <w:t>value</w:t>
+      </w:r>
+      <w:r>
+        <w:rPr>
+          <w:rFonts w:ascii="Consolas" w:hAnsi="Consolas" w:cs="Consolas"/>
+          <w:color w:val="000000"/>
+          <w:sz w:val="20"/>
+          <w:szCs w:val="20"/>
+        </w:rPr>
+        <w:t>=</w:t>
+      </w:r>
+      <w:r>
+        <w:rPr>
+          <w:rFonts w:ascii="Consolas" w:hAnsi="Consolas" w:cs="Consolas"/>
+          <w:i/>
+          <w:iCs/>
+          <w:color w:val="2A00FF"/>
+          <w:sz w:val="20"/>
+          <w:szCs w:val="20"/>
+        </w:rPr>
+        <w:t>"https://www.facebook.com/</w:t>
+      </w:r>
+      <w:proofErr w:type="gramStart"/>
+      <w:r>
+        <w:rPr>
+          <w:rFonts w:ascii="Consolas" w:hAnsi="Consolas" w:cs="Consolas"/>
+          <w:i/>
+          <w:iCs/>
+          <w:color w:val="2A00FF"/>
+          <w:sz w:val="20"/>
+          <w:szCs w:val="20"/>
+        </w:rPr>
+        <w:t>"</w:t>
+      </w:r>
+      <w:r>
+        <w:rPr>
+          <w:rFonts w:ascii="Consolas" w:hAnsi="Consolas" w:cs="Consolas"/>
+          <w:sz w:val="20"/>
+          <w:szCs w:val="20"/>
+        </w:rPr>
+        <w:t xml:space="preserve">  </w:t>
+      </w:r>
+      <w:r>
+        <w:rPr>
+          <w:rFonts w:ascii="Consolas" w:hAnsi="Consolas" w:cs="Consolas"/>
+          <w:color w:val="008080"/>
+          <w:sz w:val="20"/>
+          <w:szCs w:val="20"/>
+        </w:rPr>
+        <w:t>/</w:t>
+      </w:r>
+      <w:proofErr w:type="gramEnd"/>
+      <w:r>
+        <w:rPr>
+          <w:rFonts w:ascii="Consolas" w:hAnsi="Consolas" w:cs="Consolas"/>
+          <w:color w:val="008080"/>
+          <w:sz w:val="20"/>
+          <w:szCs w:val="20"/>
+        </w:rPr>
+        <w:t>&gt;</w:t>
+      </w:r>
+    </w:p>
+    <w:p>
+      <w:pPr>
+        <w:autoSpaceDE w:val="0"/>
+        <w:autoSpaceDN w:val="0"/>
+        <w:adjustRightInd w:val="0"/>
+        <w:spacing w:after="0" w:line="240" w:lineRule="auto"/>
+        <w:rPr>
+          <w:rFonts w:ascii="Consolas" w:hAnsi="Consolas" w:cs="Consolas"/>
+          <w:sz w:val="20"/>
+          <w:szCs w:val="20"/>
+        </w:rPr>
+      </w:pPr>
+      <w:r>
+        <w:rPr>
+          <w:rFonts w:ascii="Consolas" w:hAnsi="Consolas" w:cs="Consolas"/>
+          <w:color w:val="000000"/>
+          <w:sz w:val="20"/>
+          <w:szCs w:val="20"/>
+        </w:rPr>
+        <w:tab/>
+      </w:r>
+      <w:r>
+        <w:rPr>
+          <w:rFonts w:ascii="Consolas" w:hAnsi="Consolas" w:cs="Consolas"/>
+          <w:color w:val="000000"/>
+          <w:sz w:val="20"/>
+          <w:szCs w:val="20"/>
+        </w:rPr>
+        <w:tab/>
+      </w:r>
+      <w:r>
+        <w:rPr>
+          <w:rFonts w:ascii="Consolas" w:hAnsi="Consolas" w:cs="Consolas"/>
+          <w:color w:val="008080"/>
+          <w:sz w:val="20"/>
+          <w:szCs w:val="20"/>
+        </w:rPr>
+        <w:t>&lt;</w:t>
+      </w:r>
+      <w:proofErr w:type="gramStart"/>
+      <w:r>
+        <w:rPr>
+          <w:rFonts w:ascii="Consolas" w:hAnsi="Consolas" w:cs="Consolas"/>
+          <w:color w:val="3F7F7F"/>
+          <w:sz w:val="20"/>
+          <w:szCs w:val="20"/>
+        </w:rPr>
+        <w:t>classes</w:t>
+      </w:r>
+      <w:proofErr w:type="gramEnd"/>
+      <w:r>
+        <w:rPr>
+          <w:rFonts w:ascii="Consolas" w:hAnsi="Consolas" w:cs="Consolas"/>
+          <w:color w:val="008080"/>
+          <w:sz w:val="20"/>
+          <w:szCs w:val="20"/>
+        </w:rPr>
+        <w:t>&gt;</w:t>
+      </w:r>
+    </w:p>
+    <w:p>
+      <w:pPr>
+        <w:autoSpaceDE w:val="0"/>
+        <w:autoSpaceDN w:val="0"/>
+        <w:adjustRightInd w:val="0"/>
+        <w:spacing w:after="0" w:line="240" w:lineRule="auto"/>
+        <w:rPr>
+          <w:rFonts w:ascii="Consolas" w:hAnsi="Consolas" w:cs="Consolas"/>
+          <w:sz w:val="20"/>
+          <w:szCs w:val="20"/>
+        </w:rPr>
+      </w:pPr>
+      <w:r>
+        <w:rPr>
+          <w:rFonts w:ascii="Consolas" w:hAnsi="Consolas" w:cs="Consolas"/>
+          <w:color w:val="000000"/>
+          <w:sz w:val="20"/>
+          <w:szCs w:val="20"/>
+        </w:rPr>
+        <w:tab/>
+      </w:r>
+      <w:r>
+        <w:rPr>
+          <w:rFonts w:ascii="Consolas" w:hAnsi="Consolas" w:cs="Consolas"/>
+          <w:color w:val="000000"/>
+          <w:sz w:val="20"/>
+          <w:szCs w:val="20"/>
+        </w:rPr>
+        <w:tab/>
+      </w:r>
+      <w:r>
+        <w:rPr>
+          <w:rFonts w:ascii="Consolas" w:hAnsi="Consolas" w:cs="Consolas"/>
+          <w:color w:val="000000"/>
+          <w:sz w:val="20"/>
+          <w:szCs w:val="20"/>
+        </w:rPr>
+        <w:tab/>
+      </w:r>
+      <w:r>
+        <w:rPr>
+          <w:rFonts w:ascii="Consolas" w:hAnsi="Consolas" w:cs="Consolas"/>
+          <w:color w:val="008080"/>
+          <w:sz w:val="20"/>
+          <w:szCs w:val="20"/>
+        </w:rPr>
+        <w:t>&lt;</w:t>
+      </w:r>
+      <w:r>
+        <w:rPr>
+          <w:rFonts w:ascii="Consolas" w:hAnsi="Consolas" w:cs="Consolas"/>
+          <w:color w:val="3F7F7F"/>
+          <w:sz w:val="20"/>
+          <w:szCs w:val="20"/>
+        </w:rPr>
+        <w:t>class</w:t>
+      </w:r>
+      <w:r>
+        <w:rPr>
+          <w:rFonts w:ascii="Consolas" w:hAnsi="Consolas" w:cs="Consolas"/>
+          <w:sz w:val="20"/>
+          <w:szCs w:val="20"/>
+        </w:rPr>
+        <w:t xml:space="preserve"> </w:t>
+      </w:r>
+      <w:r>
+        <w:rPr>
+          <w:rFonts w:ascii="Consolas" w:hAnsi="Consolas" w:cs="Consolas"/>
+          <w:color w:val="7F007F"/>
+          <w:sz w:val="20"/>
+          <w:szCs w:val="20"/>
+        </w:rPr>
+        <w:t>name</w:t>
+      </w:r>
+      <w:r>
+        <w:rPr>
+          <w:rFonts w:ascii="Consolas" w:hAnsi="Consolas" w:cs="Consolas"/>
+          <w:color w:val="000000"/>
+          <w:sz w:val="20"/>
+          <w:szCs w:val="20"/>
+        </w:rPr>
+        <w:t>=</w:t>
+      </w:r>
+      <w:r>
+        <w:rPr>
+          <w:rFonts w:ascii="Consolas" w:hAnsi="Consolas" w:cs="Consolas"/>
+          <w:i/>
+          <w:iCs/>
+          <w:color w:val="2A00FF"/>
+          <w:sz w:val="20"/>
+          <w:szCs w:val="20"/>
+        </w:rPr>
+        <w:t>"</w:t>
+      </w:r>
+      <w:proofErr w:type="spellStart"/>
+      <w:r>
+        <w:rPr>
+          <w:rFonts w:ascii="Consolas" w:hAnsi="Consolas" w:cs="Consolas"/>
+          <w:i/>
+          <w:iCs/>
+          <w:color w:val="2A00FF"/>
+          <w:sz w:val="20"/>
+          <w:szCs w:val="20"/>
+        </w:rPr>
+        <w:t>org.prasanna.test.SignupTest</w:t>
+      </w:r>
+      <w:proofErr w:type="spellEnd"/>
+      <w:r>
+        <w:rPr>
+          <w:rFonts w:ascii="Consolas" w:hAnsi="Consolas" w:cs="Consolas"/>
+          <w:i/>
+          <w:iCs/>
+          <w:color w:val="2A00FF"/>
+          <w:sz w:val="20"/>
+          <w:szCs w:val="20"/>
+        </w:rPr>
+        <w:t>"</w:t>
+      </w:r>
+      <w:r>
+        <w:rPr>
+          <w:rFonts w:ascii="Consolas" w:hAnsi="Consolas" w:cs="Consolas"/>
+          <w:sz w:val="20"/>
+          <w:szCs w:val="20"/>
+        </w:rPr>
+        <w:t xml:space="preserve"> </w:t>
+      </w:r>
+      <w:r>
+        <w:rPr>
+          <w:rFonts w:ascii="Consolas" w:hAnsi="Consolas" w:cs="Consolas"/>
+          <w:color w:val="008080"/>
+          <w:sz w:val="20"/>
+          <w:szCs w:val="20"/>
+        </w:rPr>
+        <w:t>/&gt;</w:t>
+      </w:r>
+    </w:p>
+    <w:p>
+      <w:pPr>
+        <w:autoSpaceDE w:val="0"/>
+        <w:autoSpaceDN w:val="0"/>
+        <w:adjustRightInd w:val="0"/>
+        <w:spacing w:after="0" w:line="240" w:lineRule="auto"/>
+        <w:rPr>
+          <w:rFonts w:ascii="Consolas" w:hAnsi="Consolas" w:cs="Consolas"/>
+          <w:sz w:val="20"/>
+          <w:szCs w:val="20"/>
+        </w:rPr>
+      </w:pPr>
+      <w:r>
+        <w:rPr>
+          <w:rFonts w:ascii="Consolas" w:hAnsi="Consolas" w:cs="Consolas"/>
+          <w:color w:val="000000"/>
+          <w:sz w:val="20"/>
+          <w:szCs w:val="20"/>
+        </w:rPr>
+        <w:tab/>
+      </w:r>
+      <w:r>
+        <w:rPr>
+          <w:rFonts w:ascii="Consolas" w:hAnsi="Consolas" w:cs="Consolas"/>
+          <w:color w:val="000000"/>
+          <w:sz w:val="20"/>
+          <w:szCs w:val="20"/>
+        </w:rPr>
+        <w:tab/>
+      </w:r>
+      <w:r>
+        <w:rPr>
+          <w:rFonts w:ascii="Consolas" w:hAnsi="Consolas" w:cs="Consolas"/>
+          <w:color w:val="008080"/>
+          <w:sz w:val="20"/>
+          <w:szCs w:val="20"/>
+        </w:rPr>
+        <w:t>&lt;/</w:t>
+      </w:r>
+      <w:r>
+        <w:rPr>
+          <w:rFonts w:ascii="Consolas" w:hAnsi="Consolas" w:cs="Consolas"/>
+          <w:color w:val="3F7F7F"/>
+          <w:sz w:val="20"/>
+          <w:szCs w:val="20"/>
+        </w:rPr>
+        <w:t>classes</w:t>
+      </w:r>
+      <w:r>
+        <w:rPr>
+          <w:rFonts w:ascii="Consolas" w:hAnsi="Consolas" w:cs="Consolas"/>
+          <w:color w:val="008080"/>
+          <w:sz w:val="20"/>
+          <w:szCs w:val="20"/>
+        </w:rPr>
+        <w:t>&gt;</w:t>
+      </w:r>
+    </w:p>
+    <w:p>
+      <w:pPr>
+        <w:autoSpaceDE w:val="0"/>
+        <w:autoSpaceDN w:val="0"/>
+        <w:adjustRightInd w:val="0"/>
+        <w:spacing w:after="0" w:line="240" w:lineRule="auto"/>
+        <w:rPr>
+          <w:rFonts w:ascii="Consolas" w:hAnsi="Consolas" w:cs="Consolas"/>
+          <w:sz w:val="20"/>
+          <w:szCs w:val="20"/>
+        </w:rPr>
+      </w:pPr>
+      <w:r>
+        <w:rPr>
+          <w:rFonts w:ascii="Consolas" w:hAnsi="Consolas" w:cs="Consolas"/>
+          <w:color w:val="000000"/>
+          <w:sz w:val="20"/>
+          <w:szCs w:val="20"/>
+        </w:rPr>
+        <w:tab/>
+      </w:r>
+      <w:r>
+        <w:rPr>
+          <w:rFonts w:ascii="Consolas" w:hAnsi="Consolas" w:cs="Consolas"/>
+          <w:color w:val="008080"/>
+          <w:sz w:val="20"/>
+          <w:szCs w:val="20"/>
+        </w:rPr>
+        <w:t>&lt;/</w:t>
+      </w:r>
+      <w:r>
+        <w:rPr>
+          <w:rFonts w:ascii="Consolas" w:hAnsi="Consolas" w:cs="Consolas"/>
+          <w:color w:val="3F7F7F"/>
+          <w:sz w:val="20"/>
+          <w:szCs w:val="20"/>
+        </w:rPr>
+        <w:t>test</w:t>
+      </w:r>
+      <w:r>
+        <w:rPr>
+          <w:rFonts w:ascii="Consolas" w:hAnsi="Consolas" w:cs="Consolas"/>
+          <w:color w:val="008080"/>
+          <w:sz w:val="20"/>
+          <w:szCs w:val="20"/>
+        </w:rPr>
+        <w:t>&gt;</w:t>
+      </w:r>
+    </w:p>
+    <w:p>
+      <w:pPr>
+        <w:rPr>
+          <w:rFonts w:ascii="Consolas" w:hAnsi="Consolas" w:cs="Consolas"/>
+          <w:color w:val="008080"/>
+          <w:sz w:val="20"/>
+          <w:szCs w:val="20"/>
+        </w:rPr>
+      </w:pPr>
+      <w:r>
+        <w:rPr>
+          <w:rFonts w:ascii="Consolas" w:hAnsi="Consolas" w:cs="Consolas"/>
+          <w:color w:val="008080"/>
+          <w:sz w:val="20"/>
+          <w:szCs w:val="20"/>
+        </w:rPr>
+        <w:t>&lt;/</w:t>
+      </w:r>
+      <w:r>
+        <w:rPr>
+          <w:rFonts w:ascii="Consolas" w:hAnsi="Consolas" w:cs="Consolas"/>
+          <w:color w:val="3F7F7F"/>
+          <w:sz w:val="20"/>
+          <w:szCs w:val="20"/>
+        </w:rPr>
+        <w:t>suite</w:t>
+      </w:r>
+      <w:r>
+        <w:rPr>
+          <w:rFonts w:ascii="Consolas" w:hAnsi="Consolas" w:cs="Consolas"/>
+          <w:color w:val="008080"/>
+          <w:sz w:val="20"/>
+          <w:szCs w:val="20"/>
+        </w:rPr>
+        <w:t>&gt;</w:t>
+      </w:r>
+    </w:p>
+    <w:p>
+      <w:pPr>
+        <w:rPr>
+          <w:rFonts w:ascii="Consolas" w:hAnsi="Consolas" w:cs="Consolas"/>
+          <w:color w:val="008080"/>
+          <w:sz w:val="20"/>
+          <w:szCs w:val="20"/>
+        </w:rPr>
+      </w:pPr>
+    </w:p>
+    <w:p>
+      <w:pPr>
+        <w:jc w:val="center"/>
+        <w:rPr>
+          <w:rFonts w:cs="Consolas"/>
+          <w:b/>
+          <w:color w:val="008080"/>
+          <w:sz w:val="28"/>
+          <w:szCs w:val="28"/>
+          <w:u w:val="single"/>
+        </w:rPr>
+      </w:pPr>
+      <w:r>
+        <w:rPr>
+          <w:rFonts w:cs="Consolas"/>
+          <w:b/>
+          <w:color w:val="008080"/>
+          <w:sz w:val="28"/>
+          <w:szCs w:val="28"/>
+          <w:u w:val="single"/>
+        </w:rPr>
+        <w:t>PAGE OBJECT</w:t>
+      </w:r>
+    </w:p>
+    <w:p>
+      <w:pPr>
+        <w:rPr>
+          <w:sz w:val="24"/>
+          <w:szCs w:val="24"/>
+        </w:rPr>
+      </w:pPr>
+      <w:proofErr w:type="gramStart"/>
+      <w:r>
+        <w:rPr>
+          <w:sz w:val="28"/>
+          <w:szCs w:val="28"/>
+        </w:rPr>
+        <w:t>1.</w:t>
+      </w:r>
+      <w:r>
+        <w:rPr>
+          <w:sz w:val="24"/>
+          <w:szCs w:val="24"/>
+        </w:rPr>
+        <w:t>Hides</w:t>
+      </w:r>
+      <w:proofErr w:type="gramEnd"/>
+      <w:r>
+        <w:rPr>
+          <w:sz w:val="24"/>
+          <w:szCs w:val="24"/>
+        </w:rPr>
+        <w:t xml:space="preserve"> implementation from Test </w:t>
+      </w:r>
+    </w:p>
+    <w:p>
+      <w:pPr>
+        <w:rPr>
+          <w:sz w:val="24"/>
+          <w:szCs w:val="24"/>
+        </w:rPr>
+      </w:pPr>
+      <w:proofErr w:type="gramStart"/>
+      <w:r>
+        <w:rPr>
+          <w:sz w:val="24"/>
+          <w:szCs w:val="24"/>
+        </w:rPr>
+        <w:t>2.Single</w:t>
+      </w:r>
+      <w:proofErr w:type="gramEnd"/>
+      <w:r>
+        <w:rPr>
+          <w:sz w:val="24"/>
+          <w:szCs w:val="24"/>
+        </w:rPr>
+        <w:t xml:space="preserve"> </w:t>
+      </w:r>
+      <w:proofErr w:type="spellStart"/>
+      <w:r>
+        <w:rPr>
+          <w:sz w:val="24"/>
+          <w:szCs w:val="24"/>
+        </w:rPr>
+        <w:t>Reposbilities</w:t>
+      </w:r>
+      <w:proofErr w:type="spellEnd"/>
+      <w:r>
+        <w:rPr>
+          <w:sz w:val="24"/>
+          <w:szCs w:val="24"/>
+        </w:rPr>
+        <w:t xml:space="preserve"> principle</w:t>
+      </w:r>
+    </w:p>
+    <w:p>
+      <w:pPr>
+        <w:rPr>
+          <w:sz w:val="24"/>
+          <w:szCs w:val="24"/>
+        </w:rPr>
+      </w:pPr>
+      <w:proofErr w:type="gramStart"/>
+      <w:r>
+        <w:rPr>
+          <w:sz w:val="24"/>
+          <w:szCs w:val="24"/>
+        </w:rPr>
+        <w:t>3.assertion</w:t>
+      </w:r>
+      <w:proofErr w:type="gramEnd"/>
+      <w:r>
+        <w:rPr>
+          <w:sz w:val="24"/>
+          <w:szCs w:val="24"/>
+        </w:rPr>
+        <w:t xml:space="preserve"> should be done on test</w:t>
+      </w:r>
+    </w:p>
+    <w:p>
+      <w:pPr>
+        <w:rPr>
+          <w:sz w:val="24"/>
+          <w:szCs w:val="24"/>
+        </w:rPr>
+      </w:pPr>
     </w:p>
     <w:p>
       <w:pPr>

</xml_diff>